<commit_message>
BAE - Second Evaluation: January work completed
</commit_message>
<xml_diff>
--- a/Business and Entrepreneurship/Phases/Trabajo Enero.docx
+++ b/Business and Entrepreneurship/Phases/Trabajo Enero.docx
@@ -476,7 +476,15 @@
     <w:sdt>
       <w:sdtPr>
         <w:rPr>
-          <w:rFonts w:ascii="Arial" w:hAnsi="Arial" w:cs="Arial"/>
+          <w:rFonts w:ascii="Arial" w:eastAsiaTheme="minorHAnsi" w:hAnsi="Arial" w:cs="Arial"/>
+          <w:b w:val="0"/>
+          <w:bCs w:val="0"/>
+          <w:color w:val="auto"/>
+          <w:kern w:val="2"/>
+          <w:sz w:val="24"/>
+          <w:szCs w:val="24"/>
+          <w:lang w:val="en-ES"/>
+          <w14:ligatures w14:val="standardContextual"/>
         </w:rPr>
         <w:id w:val="919443827"/>
         <w:docPartObj>
@@ -486,14 +494,7 @@
       </w:sdtPr>
       <w:sdtEndPr>
         <w:rPr>
-          <w:rFonts w:eastAsiaTheme="minorHAnsi"/>
           <w:noProof/>
-          <w:color w:val="auto"/>
-          <w:kern w:val="2"/>
-          <w:sz w:val="24"/>
-          <w:szCs w:val="24"/>
-          <w:lang w:val="en-ES"/>
-          <w14:ligatures w14:val="standardContextual"/>
         </w:rPr>
       </w:sdtEndPr>
       <w:sdtContent>
@@ -565,15 +566,11 @@
             </w:rPr>
             <w:fldChar w:fldCharType="separate"/>
           </w:r>
-          <w:hyperlink w:anchor="_Toc182560125" w:history="1">
+          <w:hyperlink w:anchor="_Toc187669888" w:history="1">
             <w:r>
               <w:rPr>
                 <w:rStyle w:val="Hyperlink"/>
                 <w:rFonts w:ascii="Arial" w:hAnsi="Arial" w:cs="Arial"/>
-                <w:b w:val="0"/>
-                <w:bCs w:val="0"/>
-                <w:i w:val="0"/>
-                <w:iCs w:val="0"/>
                 <w:noProof/>
                 <w:lang w:val="es-ES"/>
               </w:rPr>
@@ -582,10 +579,6 @@
             <w:r>
               <w:rPr>
                 <w:rFonts w:ascii="Arial" w:hAnsi="Arial" w:cs="Arial"/>
-                <w:b w:val="0"/>
-                <w:bCs w:val="0"/>
-                <w:i w:val="0"/>
-                <w:iCs w:val="0"/>
                 <w:noProof/>
                 <w:webHidden/>
               </w:rPr>
@@ -594,10 +587,6 @@
             <w:r>
               <w:rPr>
                 <w:rFonts w:ascii="Arial" w:hAnsi="Arial" w:cs="Arial"/>
-                <w:b w:val="0"/>
-                <w:bCs w:val="0"/>
-                <w:i w:val="0"/>
-                <w:iCs w:val="0"/>
                 <w:noProof/>
                 <w:webHidden/>
               </w:rPr>
@@ -606,33 +595,21 @@
             <w:r>
               <w:rPr>
                 <w:rFonts w:ascii="Arial" w:hAnsi="Arial" w:cs="Arial"/>
-                <w:b w:val="0"/>
-                <w:bCs w:val="0"/>
-                <w:i w:val="0"/>
-                <w:iCs w:val="0"/>
-                <w:noProof/>
-                <w:webHidden/>
-              </w:rPr>
-              <w:instrText xml:space="preserve"> PAGEREF _Toc182560125 \h </w:instrText>
-            </w:r>
-            <w:r>
-              <w:rPr>
-                <w:rFonts w:ascii="Arial" w:hAnsi="Arial" w:cs="Arial"/>
-                <w:b w:val="0"/>
-                <w:bCs w:val="0"/>
-                <w:i w:val="0"/>
-                <w:iCs w:val="0"/>
-                <w:noProof/>
-                <w:webHidden/>
-              </w:rPr>
-            </w:r>
-            <w:r>
-              <w:rPr>
-                <w:rFonts w:ascii="Arial" w:hAnsi="Arial" w:cs="Arial"/>
-                <w:b w:val="0"/>
-                <w:bCs w:val="0"/>
-                <w:i w:val="0"/>
-                <w:iCs w:val="0"/>
+                <w:noProof/>
+                <w:webHidden/>
+              </w:rPr>
+              <w:instrText xml:space="preserve"> PAGEREF _Toc187669888 \h </w:instrText>
+            </w:r>
+            <w:r>
+              <w:rPr>
+                <w:rFonts w:ascii="Arial" w:hAnsi="Arial" w:cs="Arial"/>
+                <w:noProof/>
+                <w:webHidden/>
+              </w:rPr>
+            </w:r>
+            <w:r>
+              <w:rPr>
+                <w:rFonts w:ascii="Arial" w:hAnsi="Arial" w:cs="Arial"/>
                 <w:noProof/>
                 <w:webHidden/>
               </w:rPr>
@@ -641,10 +618,6 @@
             <w:r>
               <w:rPr>
                 <w:rFonts w:ascii="Arial" w:hAnsi="Arial" w:cs="Arial"/>
-                <w:b w:val="0"/>
-                <w:bCs w:val="0"/>
-                <w:i w:val="0"/>
-                <w:iCs w:val="0"/>
                 <w:noProof/>
                 <w:webHidden/>
               </w:rPr>
@@ -653,10 +626,6 @@
             <w:r>
               <w:rPr>
                 <w:rFonts w:ascii="Arial" w:hAnsi="Arial" w:cs="Arial"/>
-                <w:b w:val="0"/>
-                <w:bCs w:val="0"/>
-                <w:i w:val="0"/>
-                <w:iCs w:val="0"/>
                 <w:noProof/>
                 <w:webHidden/>
               </w:rPr>
@@ -682,13 +651,11 @@
               <w:lang w:eastAsia="en-GB"/>
             </w:rPr>
           </w:pPr>
-          <w:hyperlink w:anchor="_Toc182560126" w:history="1">
+          <w:hyperlink w:anchor="_Toc187669889" w:history="1">
             <w:r>
               <w:rPr>
                 <w:rStyle w:val="Hyperlink"/>
                 <w:rFonts w:ascii="Arial" w:hAnsi="Arial" w:cs="Arial"/>
-                <w:b w:val="0"/>
-                <w:bCs w:val="0"/>
                 <w:noProof/>
                 <w:sz w:val="24"/>
                 <w:szCs w:val="24"/>
@@ -699,8 +666,6 @@
             <w:r>
               <w:rPr>
                 <w:rFonts w:ascii="Arial" w:hAnsi="Arial" w:cs="Arial"/>
-                <w:b w:val="0"/>
-                <w:bCs w:val="0"/>
                 <w:noProof/>
                 <w:webHidden/>
                 <w:sz w:val="24"/>
@@ -711,8 +676,6 @@
             <w:r>
               <w:rPr>
                 <w:rFonts w:ascii="Arial" w:hAnsi="Arial" w:cs="Arial"/>
-                <w:b w:val="0"/>
-                <w:bCs w:val="0"/>
                 <w:noProof/>
                 <w:webHidden/>
                 <w:sz w:val="24"/>
@@ -723,20 +686,16 @@
             <w:r>
               <w:rPr>
                 <w:rFonts w:ascii="Arial" w:hAnsi="Arial" w:cs="Arial"/>
-                <w:b w:val="0"/>
-                <w:bCs w:val="0"/>
                 <w:noProof/>
                 <w:webHidden/>
                 <w:sz w:val="24"/>
                 <w:szCs w:val="24"/>
               </w:rPr>
-              <w:instrText xml:space="preserve"> PAGEREF _Toc182560126 \h </w:instrText>
-            </w:r>
-            <w:r>
-              <w:rPr>
-                <w:rFonts w:ascii="Arial" w:hAnsi="Arial" w:cs="Arial"/>
-                <w:b w:val="0"/>
-                <w:bCs w:val="0"/>
+              <w:instrText xml:space="preserve"> PAGEREF _Toc187669889 \h </w:instrText>
+            </w:r>
+            <w:r>
+              <w:rPr>
+                <w:rFonts w:ascii="Arial" w:hAnsi="Arial" w:cs="Arial"/>
                 <w:noProof/>
                 <w:webHidden/>
                 <w:sz w:val="24"/>
@@ -746,8 +705,6 @@
             <w:r>
               <w:rPr>
                 <w:rFonts w:ascii="Arial" w:hAnsi="Arial" w:cs="Arial"/>
-                <w:b w:val="0"/>
-                <w:bCs w:val="0"/>
                 <w:noProof/>
                 <w:webHidden/>
                 <w:sz w:val="24"/>
@@ -758,8 +715,6 @@
             <w:r>
               <w:rPr>
                 <w:rFonts w:ascii="Arial" w:hAnsi="Arial" w:cs="Arial"/>
-                <w:b w:val="0"/>
-                <w:bCs w:val="0"/>
                 <w:noProof/>
                 <w:webHidden/>
                 <w:sz w:val="24"/>
@@ -770,8 +725,6 @@
             <w:r>
               <w:rPr>
                 <w:rFonts w:ascii="Arial" w:hAnsi="Arial" w:cs="Arial"/>
-                <w:b w:val="0"/>
-                <w:bCs w:val="0"/>
                 <w:noProof/>
                 <w:webHidden/>
                 <w:sz w:val="24"/>
@@ -799,13 +752,11 @@
               <w:lang w:eastAsia="en-GB"/>
             </w:rPr>
           </w:pPr>
-          <w:hyperlink w:anchor="_Toc182560127" w:history="1">
+          <w:hyperlink w:anchor="_Toc187669890" w:history="1">
             <w:r>
               <w:rPr>
                 <w:rStyle w:val="Hyperlink"/>
                 <w:rFonts w:ascii="Arial" w:hAnsi="Arial" w:cs="Arial"/>
-                <w:b w:val="0"/>
-                <w:bCs w:val="0"/>
                 <w:noProof/>
                 <w:sz w:val="24"/>
                 <w:szCs w:val="24"/>
@@ -816,8 +767,6 @@
             <w:r>
               <w:rPr>
                 <w:rFonts w:ascii="Arial" w:hAnsi="Arial" w:cs="Arial"/>
-                <w:b w:val="0"/>
-                <w:bCs w:val="0"/>
                 <w:noProof/>
                 <w:webHidden/>
                 <w:sz w:val="24"/>
@@ -828,8 +777,6 @@
             <w:r>
               <w:rPr>
                 <w:rFonts w:ascii="Arial" w:hAnsi="Arial" w:cs="Arial"/>
-                <w:b w:val="0"/>
-                <w:bCs w:val="0"/>
                 <w:noProof/>
                 <w:webHidden/>
                 <w:sz w:val="24"/>
@@ -840,20 +787,16 @@
             <w:r>
               <w:rPr>
                 <w:rFonts w:ascii="Arial" w:hAnsi="Arial" w:cs="Arial"/>
-                <w:b w:val="0"/>
-                <w:bCs w:val="0"/>
                 <w:noProof/>
                 <w:webHidden/>
                 <w:sz w:val="24"/>
                 <w:szCs w:val="24"/>
               </w:rPr>
-              <w:instrText xml:space="preserve"> PAGEREF _Toc182560127 \h </w:instrText>
-            </w:r>
-            <w:r>
-              <w:rPr>
-                <w:rFonts w:ascii="Arial" w:hAnsi="Arial" w:cs="Arial"/>
-                <w:b w:val="0"/>
-                <w:bCs w:val="0"/>
+              <w:instrText xml:space="preserve"> PAGEREF _Toc187669890 \h </w:instrText>
+            </w:r>
+            <w:r>
+              <w:rPr>
+                <w:rFonts w:ascii="Arial" w:hAnsi="Arial" w:cs="Arial"/>
                 <w:noProof/>
                 <w:webHidden/>
                 <w:sz w:val="24"/>
@@ -863,8 +806,6 @@
             <w:r>
               <w:rPr>
                 <w:rFonts w:ascii="Arial" w:hAnsi="Arial" w:cs="Arial"/>
-                <w:b w:val="0"/>
-                <w:bCs w:val="0"/>
                 <w:noProof/>
                 <w:webHidden/>
                 <w:sz w:val="24"/>
@@ -875,8 +816,6 @@
             <w:r>
               <w:rPr>
                 <w:rFonts w:ascii="Arial" w:hAnsi="Arial" w:cs="Arial"/>
-                <w:b w:val="0"/>
-                <w:bCs w:val="0"/>
                 <w:noProof/>
                 <w:webHidden/>
                 <w:sz w:val="24"/>
@@ -887,8 +826,6 @@
             <w:r>
               <w:rPr>
                 <w:rFonts w:ascii="Arial" w:hAnsi="Arial" w:cs="Arial"/>
-                <w:b w:val="0"/>
-                <w:bCs w:val="0"/>
                 <w:noProof/>
                 <w:webHidden/>
                 <w:sz w:val="24"/>
@@ -916,13 +853,11 @@
               <w:lang w:eastAsia="en-GB"/>
             </w:rPr>
           </w:pPr>
-          <w:hyperlink w:anchor="_Toc182560128" w:history="1">
+          <w:hyperlink w:anchor="_Toc187669891" w:history="1">
             <w:r>
               <w:rPr>
                 <w:rStyle w:val="Hyperlink"/>
                 <w:rFonts w:ascii="Arial" w:hAnsi="Arial" w:cs="Arial"/>
-                <w:b w:val="0"/>
-                <w:bCs w:val="0"/>
                 <w:noProof/>
                 <w:sz w:val="24"/>
                 <w:szCs w:val="24"/>
@@ -933,8 +868,6 @@
             <w:r>
               <w:rPr>
                 <w:rFonts w:ascii="Arial" w:hAnsi="Arial" w:cs="Arial"/>
-                <w:b w:val="0"/>
-                <w:bCs w:val="0"/>
                 <w:noProof/>
                 <w:webHidden/>
                 <w:sz w:val="24"/>
@@ -945,8 +878,6 @@
             <w:r>
               <w:rPr>
                 <w:rFonts w:ascii="Arial" w:hAnsi="Arial" w:cs="Arial"/>
-                <w:b w:val="0"/>
-                <w:bCs w:val="0"/>
                 <w:noProof/>
                 <w:webHidden/>
                 <w:sz w:val="24"/>
@@ -957,20 +888,16 @@
             <w:r>
               <w:rPr>
                 <w:rFonts w:ascii="Arial" w:hAnsi="Arial" w:cs="Arial"/>
-                <w:b w:val="0"/>
-                <w:bCs w:val="0"/>
                 <w:noProof/>
                 <w:webHidden/>
                 <w:sz w:val="24"/>
                 <w:szCs w:val="24"/>
               </w:rPr>
-              <w:instrText xml:space="preserve"> PAGEREF _Toc182560128 \h </w:instrText>
-            </w:r>
-            <w:r>
-              <w:rPr>
-                <w:rFonts w:ascii="Arial" w:hAnsi="Arial" w:cs="Arial"/>
-                <w:b w:val="0"/>
-                <w:bCs w:val="0"/>
+              <w:instrText xml:space="preserve"> PAGEREF _Toc187669891 \h </w:instrText>
+            </w:r>
+            <w:r>
+              <w:rPr>
+                <w:rFonts w:ascii="Arial" w:hAnsi="Arial" w:cs="Arial"/>
                 <w:noProof/>
                 <w:webHidden/>
                 <w:sz w:val="24"/>
@@ -980,8 +907,6 @@
             <w:r>
               <w:rPr>
                 <w:rFonts w:ascii="Arial" w:hAnsi="Arial" w:cs="Arial"/>
-                <w:b w:val="0"/>
-                <w:bCs w:val="0"/>
                 <w:noProof/>
                 <w:webHidden/>
                 <w:sz w:val="24"/>
@@ -992,8 +917,6 @@
             <w:r>
               <w:rPr>
                 <w:rFonts w:ascii="Arial" w:hAnsi="Arial" w:cs="Arial"/>
-                <w:b w:val="0"/>
-                <w:bCs w:val="0"/>
                 <w:noProof/>
                 <w:webHidden/>
                 <w:sz w:val="24"/>
@@ -1004,8 +927,6 @@
             <w:r>
               <w:rPr>
                 <w:rFonts w:ascii="Arial" w:hAnsi="Arial" w:cs="Arial"/>
-                <w:b w:val="0"/>
-                <w:bCs w:val="0"/>
                 <w:noProof/>
                 <w:webHidden/>
                 <w:sz w:val="24"/>
@@ -1033,13 +954,11 @@
               <w:lang w:eastAsia="en-GB"/>
             </w:rPr>
           </w:pPr>
-          <w:hyperlink w:anchor="_Toc182560129" w:history="1">
+          <w:hyperlink w:anchor="_Toc187669892" w:history="1">
             <w:r>
               <w:rPr>
                 <w:rStyle w:val="Hyperlink"/>
                 <w:rFonts w:ascii="Arial" w:hAnsi="Arial" w:cs="Arial"/>
-                <w:b w:val="0"/>
-                <w:bCs w:val="0"/>
                 <w:noProof/>
                 <w:sz w:val="24"/>
                 <w:szCs w:val="24"/>
@@ -1050,8 +969,6 @@
             <w:r>
               <w:rPr>
                 <w:rFonts w:ascii="Arial" w:hAnsi="Arial" w:cs="Arial"/>
-                <w:b w:val="0"/>
-                <w:bCs w:val="0"/>
                 <w:noProof/>
                 <w:webHidden/>
                 <w:sz w:val="24"/>
@@ -1062,8 +979,6 @@
             <w:r>
               <w:rPr>
                 <w:rFonts w:ascii="Arial" w:hAnsi="Arial" w:cs="Arial"/>
-                <w:b w:val="0"/>
-                <w:bCs w:val="0"/>
                 <w:noProof/>
                 <w:webHidden/>
                 <w:sz w:val="24"/>
@@ -1074,20 +989,16 @@
             <w:r>
               <w:rPr>
                 <w:rFonts w:ascii="Arial" w:hAnsi="Arial" w:cs="Arial"/>
-                <w:b w:val="0"/>
-                <w:bCs w:val="0"/>
                 <w:noProof/>
                 <w:webHidden/>
                 <w:sz w:val="24"/>
                 <w:szCs w:val="24"/>
               </w:rPr>
-              <w:instrText xml:space="preserve"> PAGEREF _Toc182560129 \h </w:instrText>
-            </w:r>
-            <w:r>
-              <w:rPr>
-                <w:rFonts w:ascii="Arial" w:hAnsi="Arial" w:cs="Arial"/>
-                <w:b w:val="0"/>
-                <w:bCs w:val="0"/>
+              <w:instrText xml:space="preserve"> PAGEREF _Toc187669892 \h </w:instrText>
+            </w:r>
+            <w:r>
+              <w:rPr>
+                <w:rFonts w:ascii="Arial" w:hAnsi="Arial" w:cs="Arial"/>
                 <w:noProof/>
                 <w:webHidden/>
                 <w:sz w:val="24"/>
@@ -1097,8 +1008,6 @@
             <w:r>
               <w:rPr>
                 <w:rFonts w:ascii="Arial" w:hAnsi="Arial" w:cs="Arial"/>
-                <w:b w:val="0"/>
-                <w:bCs w:val="0"/>
                 <w:noProof/>
                 <w:webHidden/>
                 <w:sz w:val="24"/>
@@ -1109,8 +1018,6 @@
             <w:r>
               <w:rPr>
                 <w:rFonts w:ascii="Arial" w:hAnsi="Arial" w:cs="Arial"/>
-                <w:b w:val="0"/>
-                <w:bCs w:val="0"/>
                 <w:noProof/>
                 <w:webHidden/>
                 <w:sz w:val="24"/>
@@ -1121,8 +1028,6 @@
             <w:r>
               <w:rPr>
                 <w:rFonts w:ascii="Arial" w:hAnsi="Arial" w:cs="Arial"/>
-                <w:b w:val="0"/>
-                <w:bCs w:val="0"/>
                 <w:noProof/>
                 <w:webHidden/>
                 <w:sz w:val="24"/>
@@ -1150,13 +1055,11 @@
               <w:lang w:eastAsia="en-GB"/>
             </w:rPr>
           </w:pPr>
-          <w:hyperlink w:anchor="_Toc182560130" w:history="1">
+          <w:hyperlink w:anchor="_Toc187669893" w:history="1">
             <w:r>
               <w:rPr>
                 <w:rStyle w:val="Hyperlink"/>
                 <w:rFonts w:ascii="Arial" w:hAnsi="Arial" w:cs="Arial"/>
-                <w:b w:val="0"/>
-                <w:bCs w:val="0"/>
                 <w:noProof/>
                 <w:sz w:val="24"/>
                 <w:szCs w:val="24"/>
@@ -1167,8 +1070,6 @@
             <w:r>
               <w:rPr>
                 <w:rFonts w:ascii="Arial" w:hAnsi="Arial" w:cs="Arial"/>
-                <w:b w:val="0"/>
-                <w:bCs w:val="0"/>
                 <w:noProof/>
                 <w:webHidden/>
                 <w:sz w:val="24"/>
@@ -1179,8 +1080,6 @@
             <w:r>
               <w:rPr>
                 <w:rFonts w:ascii="Arial" w:hAnsi="Arial" w:cs="Arial"/>
-                <w:b w:val="0"/>
-                <w:bCs w:val="0"/>
                 <w:noProof/>
                 <w:webHidden/>
                 <w:sz w:val="24"/>
@@ -1191,20 +1090,16 @@
             <w:r>
               <w:rPr>
                 <w:rFonts w:ascii="Arial" w:hAnsi="Arial" w:cs="Arial"/>
-                <w:b w:val="0"/>
-                <w:bCs w:val="0"/>
                 <w:noProof/>
                 <w:webHidden/>
                 <w:sz w:val="24"/>
                 <w:szCs w:val="24"/>
               </w:rPr>
-              <w:instrText xml:space="preserve"> PAGEREF _Toc182560130 \h </w:instrText>
-            </w:r>
-            <w:r>
-              <w:rPr>
-                <w:rFonts w:ascii="Arial" w:hAnsi="Arial" w:cs="Arial"/>
-                <w:b w:val="0"/>
-                <w:bCs w:val="0"/>
+              <w:instrText xml:space="preserve"> PAGEREF _Toc187669893 \h </w:instrText>
+            </w:r>
+            <w:r>
+              <w:rPr>
+                <w:rFonts w:ascii="Arial" w:hAnsi="Arial" w:cs="Arial"/>
                 <w:noProof/>
                 <w:webHidden/>
                 <w:sz w:val="24"/>
@@ -1214,8 +1109,6 @@
             <w:r>
               <w:rPr>
                 <w:rFonts w:ascii="Arial" w:hAnsi="Arial" w:cs="Arial"/>
-                <w:b w:val="0"/>
-                <w:bCs w:val="0"/>
                 <w:noProof/>
                 <w:webHidden/>
                 <w:sz w:val="24"/>
@@ -1226,8 +1119,6 @@
             <w:r>
               <w:rPr>
                 <w:rFonts w:ascii="Arial" w:hAnsi="Arial" w:cs="Arial"/>
-                <w:b w:val="0"/>
-                <w:bCs w:val="0"/>
                 <w:noProof/>
                 <w:webHidden/>
                 <w:sz w:val="24"/>
@@ -1238,8 +1129,6 @@
             <w:r>
               <w:rPr>
                 <w:rFonts w:ascii="Arial" w:hAnsi="Arial" w:cs="Arial"/>
-                <w:b w:val="0"/>
-                <w:bCs w:val="0"/>
                 <w:noProof/>
                 <w:webHidden/>
                 <w:sz w:val="24"/>
@@ -1267,15 +1156,11 @@
               <w:lang w:eastAsia="en-GB"/>
             </w:rPr>
           </w:pPr>
-          <w:hyperlink w:anchor="_Toc182560131" w:history="1">
+          <w:hyperlink w:anchor="_Toc187669894" w:history="1">
             <w:r>
               <w:rPr>
                 <w:rStyle w:val="Hyperlink"/>
                 <w:rFonts w:ascii="Arial" w:hAnsi="Arial" w:cs="Arial"/>
-                <w:b w:val="0"/>
-                <w:bCs w:val="0"/>
-                <w:i w:val="0"/>
-                <w:iCs w:val="0"/>
                 <w:noProof/>
                 <w:lang w:val="es-ES"/>
               </w:rPr>
@@ -1284,10 +1169,6 @@
             <w:r>
               <w:rPr>
                 <w:rFonts w:ascii="Arial" w:hAnsi="Arial" w:cs="Arial"/>
-                <w:b w:val="0"/>
-                <w:bCs w:val="0"/>
-                <w:i w:val="0"/>
-                <w:iCs w:val="0"/>
                 <w:noProof/>
                 <w:webHidden/>
               </w:rPr>
@@ -1296,10 +1177,6 @@
             <w:r>
               <w:rPr>
                 <w:rFonts w:ascii="Arial" w:hAnsi="Arial" w:cs="Arial"/>
-                <w:b w:val="0"/>
-                <w:bCs w:val="0"/>
-                <w:i w:val="0"/>
-                <w:iCs w:val="0"/>
                 <w:noProof/>
                 <w:webHidden/>
               </w:rPr>
@@ -1308,33 +1185,21 @@
             <w:r>
               <w:rPr>
                 <w:rFonts w:ascii="Arial" w:hAnsi="Arial" w:cs="Arial"/>
-                <w:b w:val="0"/>
-                <w:bCs w:val="0"/>
-                <w:i w:val="0"/>
-                <w:iCs w:val="0"/>
-                <w:noProof/>
-                <w:webHidden/>
-              </w:rPr>
-              <w:instrText xml:space="preserve"> PAGEREF _Toc182560131 \h </w:instrText>
-            </w:r>
-            <w:r>
-              <w:rPr>
-                <w:rFonts w:ascii="Arial" w:hAnsi="Arial" w:cs="Arial"/>
-                <w:b w:val="0"/>
-                <w:bCs w:val="0"/>
-                <w:i w:val="0"/>
-                <w:iCs w:val="0"/>
-                <w:noProof/>
-                <w:webHidden/>
-              </w:rPr>
-            </w:r>
-            <w:r>
-              <w:rPr>
-                <w:rFonts w:ascii="Arial" w:hAnsi="Arial" w:cs="Arial"/>
-                <w:b w:val="0"/>
-                <w:bCs w:val="0"/>
-                <w:i w:val="0"/>
-                <w:iCs w:val="0"/>
+                <w:noProof/>
+                <w:webHidden/>
+              </w:rPr>
+              <w:instrText xml:space="preserve"> PAGEREF _Toc187669894 \h </w:instrText>
+            </w:r>
+            <w:r>
+              <w:rPr>
+                <w:rFonts w:ascii="Arial" w:hAnsi="Arial" w:cs="Arial"/>
+                <w:noProof/>
+                <w:webHidden/>
+              </w:rPr>
+            </w:r>
+            <w:r>
+              <w:rPr>
+                <w:rFonts w:ascii="Arial" w:hAnsi="Arial" w:cs="Arial"/>
                 <w:noProof/>
                 <w:webHidden/>
               </w:rPr>
@@ -1343,10 +1208,6 @@
             <w:r>
               <w:rPr>
                 <w:rFonts w:ascii="Arial" w:hAnsi="Arial" w:cs="Arial"/>
-                <w:b w:val="0"/>
-                <w:bCs w:val="0"/>
-                <w:i w:val="0"/>
-                <w:iCs w:val="0"/>
                 <w:noProof/>
                 <w:webHidden/>
               </w:rPr>
@@ -1355,10 +1216,6 @@
             <w:r>
               <w:rPr>
                 <w:rFonts w:ascii="Arial" w:hAnsi="Arial" w:cs="Arial"/>
-                <w:b w:val="0"/>
-                <w:bCs w:val="0"/>
-                <w:i w:val="0"/>
-                <w:iCs w:val="0"/>
                 <w:noProof/>
                 <w:webHidden/>
               </w:rPr>
@@ -1384,13 +1241,11 @@
               <w:lang w:eastAsia="en-GB"/>
             </w:rPr>
           </w:pPr>
-          <w:hyperlink w:anchor="_Toc182560132" w:history="1">
+          <w:hyperlink w:anchor="_Toc187669895" w:history="1">
             <w:r>
               <w:rPr>
                 <w:rStyle w:val="Hyperlink"/>
                 <w:rFonts w:ascii="Arial" w:hAnsi="Arial" w:cs="Arial"/>
-                <w:b w:val="0"/>
-                <w:bCs w:val="0"/>
                 <w:noProof/>
                 <w:sz w:val="24"/>
                 <w:szCs w:val="24"/>
@@ -1401,8 +1256,6 @@
             <w:r>
               <w:rPr>
                 <w:rFonts w:ascii="Arial" w:hAnsi="Arial" w:cs="Arial"/>
-                <w:b w:val="0"/>
-                <w:bCs w:val="0"/>
                 <w:noProof/>
                 <w:webHidden/>
                 <w:sz w:val="24"/>
@@ -1413,8 +1266,6 @@
             <w:r>
               <w:rPr>
                 <w:rFonts w:ascii="Arial" w:hAnsi="Arial" w:cs="Arial"/>
-                <w:b w:val="0"/>
-                <w:bCs w:val="0"/>
                 <w:noProof/>
                 <w:webHidden/>
                 <w:sz w:val="24"/>
@@ -1425,20 +1276,16 @@
             <w:r>
               <w:rPr>
                 <w:rFonts w:ascii="Arial" w:hAnsi="Arial" w:cs="Arial"/>
-                <w:b w:val="0"/>
-                <w:bCs w:val="0"/>
                 <w:noProof/>
                 <w:webHidden/>
                 <w:sz w:val="24"/>
                 <w:szCs w:val="24"/>
               </w:rPr>
-              <w:instrText xml:space="preserve"> PAGEREF _Toc182560132 \h </w:instrText>
-            </w:r>
-            <w:r>
-              <w:rPr>
-                <w:rFonts w:ascii="Arial" w:hAnsi="Arial" w:cs="Arial"/>
-                <w:b w:val="0"/>
-                <w:bCs w:val="0"/>
+              <w:instrText xml:space="preserve"> PAGEREF _Toc187669895 \h </w:instrText>
+            </w:r>
+            <w:r>
+              <w:rPr>
+                <w:rFonts w:ascii="Arial" w:hAnsi="Arial" w:cs="Arial"/>
                 <w:noProof/>
                 <w:webHidden/>
                 <w:sz w:val="24"/>
@@ -1448,8 +1295,6 @@
             <w:r>
               <w:rPr>
                 <w:rFonts w:ascii="Arial" w:hAnsi="Arial" w:cs="Arial"/>
-                <w:b w:val="0"/>
-                <w:bCs w:val="0"/>
                 <w:noProof/>
                 <w:webHidden/>
                 <w:sz w:val="24"/>
@@ -1460,8 +1305,6 @@
             <w:r>
               <w:rPr>
                 <w:rFonts w:ascii="Arial" w:hAnsi="Arial" w:cs="Arial"/>
-                <w:b w:val="0"/>
-                <w:bCs w:val="0"/>
                 <w:noProof/>
                 <w:webHidden/>
                 <w:sz w:val="24"/>
@@ -1472,8 +1315,6 @@
             <w:r>
               <w:rPr>
                 <w:rFonts w:ascii="Arial" w:hAnsi="Arial" w:cs="Arial"/>
-                <w:b w:val="0"/>
-                <w:bCs w:val="0"/>
                 <w:noProof/>
                 <w:webHidden/>
                 <w:sz w:val="24"/>
@@ -1501,13 +1342,11 @@
               <w:lang w:eastAsia="en-GB"/>
             </w:rPr>
           </w:pPr>
-          <w:hyperlink w:anchor="_Toc182560133" w:history="1">
+          <w:hyperlink w:anchor="_Toc187669896" w:history="1">
             <w:r>
               <w:rPr>
                 <w:rStyle w:val="Hyperlink"/>
                 <w:rFonts w:ascii="Arial" w:hAnsi="Arial" w:cs="Arial"/>
-                <w:b w:val="0"/>
-                <w:bCs w:val="0"/>
                 <w:noProof/>
                 <w:sz w:val="24"/>
                 <w:szCs w:val="24"/>
@@ -1518,8 +1357,6 @@
             <w:r>
               <w:rPr>
                 <w:rFonts w:ascii="Arial" w:hAnsi="Arial" w:cs="Arial"/>
-                <w:b w:val="0"/>
-                <w:bCs w:val="0"/>
                 <w:noProof/>
                 <w:webHidden/>
                 <w:sz w:val="24"/>
@@ -1530,8 +1367,6 @@
             <w:r>
               <w:rPr>
                 <w:rFonts w:ascii="Arial" w:hAnsi="Arial" w:cs="Arial"/>
-                <w:b w:val="0"/>
-                <w:bCs w:val="0"/>
                 <w:noProof/>
                 <w:webHidden/>
                 <w:sz w:val="24"/>
@@ -1542,20 +1377,16 @@
             <w:r>
               <w:rPr>
                 <w:rFonts w:ascii="Arial" w:hAnsi="Arial" w:cs="Arial"/>
-                <w:b w:val="0"/>
-                <w:bCs w:val="0"/>
                 <w:noProof/>
                 <w:webHidden/>
                 <w:sz w:val="24"/>
                 <w:szCs w:val="24"/>
               </w:rPr>
-              <w:instrText xml:space="preserve"> PAGEREF _Toc182560133 \h </w:instrText>
-            </w:r>
-            <w:r>
-              <w:rPr>
-                <w:rFonts w:ascii="Arial" w:hAnsi="Arial" w:cs="Arial"/>
-                <w:b w:val="0"/>
-                <w:bCs w:val="0"/>
+              <w:instrText xml:space="preserve"> PAGEREF _Toc187669896 \h </w:instrText>
+            </w:r>
+            <w:r>
+              <w:rPr>
+                <w:rFonts w:ascii="Arial" w:hAnsi="Arial" w:cs="Arial"/>
                 <w:noProof/>
                 <w:webHidden/>
                 <w:sz w:val="24"/>
@@ -1565,8 +1396,6 @@
             <w:r>
               <w:rPr>
                 <w:rFonts w:ascii="Arial" w:hAnsi="Arial" w:cs="Arial"/>
-                <w:b w:val="0"/>
-                <w:bCs w:val="0"/>
                 <w:noProof/>
                 <w:webHidden/>
                 <w:sz w:val="24"/>
@@ -1577,8 +1406,6 @@
             <w:r>
               <w:rPr>
                 <w:rFonts w:ascii="Arial" w:hAnsi="Arial" w:cs="Arial"/>
-                <w:b w:val="0"/>
-                <w:bCs w:val="0"/>
                 <w:noProof/>
                 <w:webHidden/>
                 <w:sz w:val="24"/>
@@ -1589,8 +1416,6 @@
             <w:r>
               <w:rPr>
                 <w:rFonts w:ascii="Arial" w:hAnsi="Arial" w:cs="Arial"/>
-                <w:b w:val="0"/>
-                <w:bCs w:val="0"/>
                 <w:noProof/>
                 <w:webHidden/>
                 <w:sz w:val="24"/>
@@ -1618,15 +1443,11 @@
               <w:lang w:eastAsia="en-GB"/>
             </w:rPr>
           </w:pPr>
-          <w:hyperlink w:anchor="_Toc182560134" w:history="1">
+          <w:hyperlink w:anchor="_Toc187669897" w:history="1">
             <w:r>
               <w:rPr>
                 <w:rStyle w:val="Hyperlink"/>
                 <w:rFonts w:ascii="Arial" w:hAnsi="Arial" w:cs="Arial"/>
-                <w:b w:val="0"/>
-                <w:bCs w:val="0"/>
-                <w:i w:val="0"/>
-                <w:iCs w:val="0"/>
                 <w:noProof/>
                 <w:lang w:val="es-ES"/>
               </w:rPr>
@@ -1635,10 +1456,6 @@
             <w:r>
               <w:rPr>
                 <w:rFonts w:ascii="Arial" w:hAnsi="Arial" w:cs="Arial"/>
-                <w:b w:val="0"/>
-                <w:bCs w:val="0"/>
-                <w:i w:val="0"/>
-                <w:iCs w:val="0"/>
                 <w:noProof/>
                 <w:webHidden/>
               </w:rPr>
@@ -1647,10 +1464,6 @@
             <w:r>
               <w:rPr>
                 <w:rFonts w:ascii="Arial" w:hAnsi="Arial" w:cs="Arial"/>
-                <w:b w:val="0"/>
-                <w:bCs w:val="0"/>
-                <w:i w:val="0"/>
-                <w:iCs w:val="0"/>
                 <w:noProof/>
                 <w:webHidden/>
               </w:rPr>
@@ -1659,33 +1472,21 @@
             <w:r>
               <w:rPr>
                 <w:rFonts w:ascii="Arial" w:hAnsi="Arial" w:cs="Arial"/>
-                <w:b w:val="0"/>
-                <w:bCs w:val="0"/>
-                <w:i w:val="0"/>
-                <w:iCs w:val="0"/>
-                <w:noProof/>
-                <w:webHidden/>
-              </w:rPr>
-              <w:instrText xml:space="preserve"> PAGEREF _Toc182560134 \h </w:instrText>
-            </w:r>
-            <w:r>
-              <w:rPr>
-                <w:rFonts w:ascii="Arial" w:hAnsi="Arial" w:cs="Arial"/>
-                <w:b w:val="0"/>
-                <w:bCs w:val="0"/>
-                <w:i w:val="0"/>
-                <w:iCs w:val="0"/>
-                <w:noProof/>
-                <w:webHidden/>
-              </w:rPr>
-            </w:r>
-            <w:r>
-              <w:rPr>
-                <w:rFonts w:ascii="Arial" w:hAnsi="Arial" w:cs="Arial"/>
-                <w:b w:val="0"/>
-                <w:bCs w:val="0"/>
-                <w:i w:val="0"/>
-                <w:iCs w:val="0"/>
+                <w:noProof/>
+                <w:webHidden/>
+              </w:rPr>
+              <w:instrText xml:space="preserve"> PAGEREF _Toc187669897 \h </w:instrText>
+            </w:r>
+            <w:r>
+              <w:rPr>
+                <w:rFonts w:ascii="Arial" w:hAnsi="Arial" w:cs="Arial"/>
+                <w:noProof/>
+                <w:webHidden/>
+              </w:rPr>
+            </w:r>
+            <w:r>
+              <w:rPr>
+                <w:rFonts w:ascii="Arial" w:hAnsi="Arial" w:cs="Arial"/>
                 <w:noProof/>
                 <w:webHidden/>
               </w:rPr>
@@ -1694,10 +1495,6 @@
             <w:r>
               <w:rPr>
                 <w:rFonts w:ascii="Arial" w:hAnsi="Arial" w:cs="Arial"/>
-                <w:b w:val="0"/>
-                <w:bCs w:val="0"/>
-                <w:i w:val="0"/>
-                <w:iCs w:val="0"/>
                 <w:noProof/>
                 <w:webHidden/>
               </w:rPr>
@@ -1706,10 +1503,6 @@
             <w:r>
               <w:rPr>
                 <w:rFonts w:ascii="Arial" w:hAnsi="Arial" w:cs="Arial"/>
-                <w:b w:val="0"/>
-                <w:bCs w:val="0"/>
-                <w:i w:val="0"/>
-                <w:iCs w:val="0"/>
                 <w:noProof/>
                 <w:webHidden/>
               </w:rPr>
@@ -1735,15 +1528,11 @@
               <w:lang w:eastAsia="en-GB"/>
             </w:rPr>
           </w:pPr>
-          <w:hyperlink w:anchor="_Toc182560135" w:history="1">
+          <w:hyperlink w:anchor="_Toc187669898" w:history="1">
             <w:r>
               <w:rPr>
                 <w:rStyle w:val="Hyperlink"/>
                 <w:rFonts w:ascii="Arial" w:hAnsi="Arial" w:cs="Arial"/>
-                <w:b w:val="0"/>
-                <w:bCs w:val="0"/>
-                <w:i w:val="0"/>
-                <w:iCs w:val="0"/>
                 <w:noProof/>
                 <w:lang w:val="es-ES"/>
               </w:rPr>
@@ -1752,10 +1541,6 @@
             <w:r>
               <w:rPr>
                 <w:rFonts w:ascii="Arial" w:hAnsi="Arial" w:cs="Arial"/>
-                <w:b w:val="0"/>
-                <w:bCs w:val="0"/>
-                <w:i w:val="0"/>
-                <w:iCs w:val="0"/>
                 <w:noProof/>
                 <w:webHidden/>
               </w:rPr>
@@ -1764,10 +1549,6 @@
             <w:r>
               <w:rPr>
                 <w:rFonts w:ascii="Arial" w:hAnsi="Arial" w:cs="Arial"/>
-                <w:b w:val="0"/>
-                <w:bCs w:val="0"/>
-                <w:i w:val="0"/>
-                <w:iCs w:val="0"/>
                 <w:noProof/>
                 <w:webHidden/>
               </w:rPr>
@@ -1776,33 +1557,21 @@
             <w:r>
               <w:rPr>
                 <w:rFonts w:ascii="Arial" w:hAnsi="Arial" w:cs="Arial"/>
-                <w:b w:val="0"/>
-                <w:bCs w:val="0"/>
-                <w:i w:val="0"/>
-                <w:iCs w:val="0"/>
-                <w:noProof/>
-                <w:webHidden/>
-              </w:rPr>
-              <w:instrText xml:space="preserve"> PAGEREF _Toc182560135 \h </w:instrText>
-            </w:r>
-            <w:r>
-              <w:rPr>
-                <w:rFonts w:ascii="Arial" w:hAnsi="Arial" w:cs="Arial"/>
-                <w:b w:val="0"/>
-                <w:bCs w:val="0"/>
-                <w:i w:val="0"/>
-                <w:iCs w:val="0"/>
-                <w:noProof/>
-                <w:webHidden/>
-              </w:rPr>
-            </w:r>
-            <w:r>
-              <w:rPr>
-                <w:rFonts w:ascii="Arial" w:hAnsi="Arial" w:cs="Arial"/>
-                <w:b w:val="0"/>
-                <w:bCs w:val="0"/>
-                <w:i w:val="0"/>
-                <w:iCs w:val="0"/>
+                <w:noProof/>
+                <w:webHidden/>
+              </w:rPr>
+              <w:instrText xml:space="preserve"> PAGEREF _Toc187669898 \h </w:instrText>
+            </w:r>
+            <w:r>
+              <w:rPr>
+                <w:rFonts w:ascii="Arial" w:hAnsi="Arial" w:cs="Arial"/>
+                <w:noProof/>
+                <w:webHidden/>
+              </w:rPr>
+            </w:r>
+            <w:r>
+              <w:rPr>
+                <w:rFonts w:ascii="Arial" w:hAnsi="Arial" w:cs="Arial"/>
                 <w:noProof/>
                 <w:webHidden/>
               </w:rPr>
@@ -1811,10 +1580,6 @@
             <w:r>
               <w:rPr>
                 <w:rFonts w:ascii="Arial" w:hAnsi="Arial" w:cs="Arial"/>
-                <w:b w:val="0"/>
-                <w:bCs w:val="0"/>
-                <w:i w:val="0"/>
-                <w:iCs w:val="0"/>
                 <w:noProof/>
                 <w:webHidden/>
               </w:rPr>
@@ -1823,10 +1588,6 @@
             <w:r>
               <w:rPr>
                 <w:rFonts w:ascii="Arial" w:hAnsi="Arial" w:cs="Arial"/>
-                <w:b w:val="0"/>
-                <w:bCs w:val="0"/>
-                <w:i w:val="0"/>
-                <w:iCs w:val="0"/>
                 <w:noProof/>
                 <w:webHidden/>
               </w:rPr>
@@ -1852,27 +1613,19 @@
               <w:lang w:eastAsia="en-GB"/>
             </w:rPr>
           </w:pPr>
-          <w:hyperlink w:anchor="_Toc182560136" w:history="1">
+          <w:hyperlink w:anchor="_Toc187669899" w:history="1">
             <w:r>
               <w:rPr>
                 <w:rStyle w:val="Hyperlink"/>
                 <w:rFonts w:ascii="Arial" w:hAnsi="Arial" w:cs="Arial"/>
-                <w:b w:val="0"/>
-                <w:bCs w:val="0"/>
-                <w:i w:val="0"/>
-                <w:iCs w:val="0"/>
                 <w:noProof/>
                 <w:lang w:val="es-ES"/>
               </w:rPr>
-              <w:t>Conclusiones</w:t>
-            </w:r>
-            <w:r>
-              <w:rPr>
-                <w:rFonts w:ascii="Arial" w:hAnsi="Arial" w:cs="Arial"/>
-                <w:b w:val="0"/>
-                <w:bCs w:val="0"/>
-                <w:i w:val="0"/>
-                <w:iCs w:val="0"/>
+              <w:t>Opinión personal y conclusión</w:t>
+            </w:r>
+            <w:r>
+              <w:rPr>
+                <w:rFonts w:ascii="Arial" w:hAnsi="Arial" w:cs="Arial"/>
                 <w:noProof/>
                 <w:webHidden/>
               </w:rPr>
@@ -1881,10 +1634,6 @@
             <w:r>
               <w:rPr>
                 <w:rFonts w:ascii="Arial" w:hAnsi="Arial" w:cs="Arial"/>
-                <w:b w:val="0"/>
-                <w:bCs w:val="0"/>
-                <w:i w:val="0"/>
-                <w:iCs w:val="0"/>
                 <w:noProof/>
                 <w:webHidden/>
               </w:rPr>
@@ -1893,33 +1642,21 @@
             <w:r>
               <w:rPr>
                 <w:rFonts w:ascii="Arial" w:hAnsi="Arial" w:cs="Arial"/>
-                <w:b w:val="0"/>
-                <w:bCs w:val="0"/>
-                <w:i w:val="0"/>
-                <w:iCs w:val="0"/>
-                <w:noProof/>
-                <w:webHidden/>
-              </w:rPr>
-              <w:instrText xml:space="preserve"> PAGEREF _Toc182560136 \h </w:instrText>
-            </w:r>
-            <w:r>
-              <w:rPr>
-                <w:rFonts w:ascii="Arial" w:hAnsi="Arial" w:cs="Arial"/>
-                <w:b w:val="0"/>
-                <w:bCs w:val="0"/>
-                <w:i w:val="0"/>
-                <w:iCs w:val="0"/>
-                <w:noProof/>
-                <w:webHidden/>
-              </w:rPr>
-            </w:r>
-            <w:r>
-              <w:rPr>
-                <w:rFonts w:ascii="Arial" w:hAnsi="Arial" w:cs="Arial"/>
-                <w:b w:val="0"/>
-                <w:bCs w:val="0"/>
-                <w:i w:val="0"/>
-                <w:iCs w:val="0"/>
+                <w:noProof/>
+                <w:webHidden/>
+              </w:rPr>
+              <w:instrText xml:space="preserve"> PAGEREF _Toc187669899 \h </w:instrText>
+            </w:r>
+            <w:r>
+              <w:rPr>
+                <w:rFonts w:ascii="Arial" w:hAnsi="Arial" w:cs="Arial"/>
+                <w:noProof/>
+                <w:webHidden/>
+              </w:rPr>
+            </w:r>
+            <w:r>
+              <w:rPr>
+                <w:rFonts w:ascii="Arial" w:hAnsi="Arial" w:cs="Arial"/>
                 <w:noProof/>
                 <w:webHidden/>
               </w:rPr>
@@ -1928,10 +1665,6 @@
             <w:r>
               <w:rPr>
                 <w:rFonts w:ascii="Arial" w:hAnsi="Arial" w:cs="Arial"/>
-                <w:b w:val="0"/>
-                <w:bCs w:val="0"/>
-                <w:i w:val="0"/>
-                <w:iCs w:val="0"/>
                 <w:noProof/>
                 <w:webHidden/>
               </w:rPr>
@@ -1940,10 +1673,6 @@
             <w:r>
               <w:rPr>
                 <w:rFonts w:ascii="Arial" w:hAnsi="Arial" w:cs="Arial"/>
-                <w:b w:val="0"/>
-                <w:bCs w:val="0"/>
-                <w:i w:val="0"/>
-                <w:iCs w:val="0"/>
                 <w:noProof/>
                 <w:webHidden/>
               </w:rPr>
@@ -1969,15 +1698,11 @@
               <w:lang w:eastAsia="en-GB"/>
             </w:rPr>
           </w:pPr>
-          <w:hyperlink w:anchor="_Toc182560137" w:history="1">
+          <w:hyperlink w:anchor="_Toc187669900" w:history="1">
             <w:r>
               <w:rPr>
                 <w:rStyle w:val="Hyperlink"/>
                 <w:rFonts w:ascii="Arial" w:hAnsi="Arial" w:cs="Arial"/>
-                <w:b w:val="0"/>
-                <w:bCs w:val="0"/>
-                <w:i w:val="0"/>
-                <w:iCs w:val="0"/>
                 <w:noProof/>
                 <w:lang w:val="es-ES"/>
               </w:rPr>
@@ -1986,10 +1711,6 @@
             <w:r>
               <w:rPr>
                 <w:rFonts w:ascii="Arial" w:hAnsi="Arial" w:cs="Arial"/>
-                <w:b w:val="0"/>
-                <w:bCs w:val="0"/>
-                <w:i w:val="0"/>
-                <w:iCs w:val="0"/>
                 <w:noProof/>
                 <w:webHidden/>
               </w:rPr>
@@ -1998,10 +1719,6 @@
             <w:r>
               <w:rPr>
                 <w:rFonts w:ascii="Arial" w:hAnsi="Arial" w:cs="Arial"/>
-                <w:b w:val="0"/>
-                <w:bCs w:val="0"/>
-                <w:i w:val="0"/>
-                <w:iCs w:val="0"/>
                 <w:noProof/>
                 <w:webHidden/>
               </w:rPr>
@@ -2010,33 +1727,21 @@
             <w:r>
               <w:rPr>
                 <w:rFonts w:ascii="Arial" w:hAnsi="Arial" w:cs="Arial"/>
-                <w:b w:val="0"/>
-                <w:bCs w:val="0"/>
-                <w:i w:val="0"/>
-                <w:iCs w:val="0"/>
-                <w:noProof/>
-                <w:webHidden/>
-              </w:rPr>
-              <w:instrText xml:space="preserve"> PAGEREF _Toc182560137 \h </w:instrText>
-            </w:r>
-            <w:r>
-              <w:rPr>
-                <w:rFonts w:ascii="Arial" w:hAnsi="Arial" w:cs="Arial"/>
-                <w:b w:val="0"/>
-                <w:bCs w:val="0"/>
-                <w:i w:val="0"/>
-                <w:iCs w:val="0"/>
-                <w:noProof/>
-                <w:webHidden/>
-              </w:rPr>
-            </w:r>
-            <w:r>
-              <w:rPr>
-                <w:rFonts w:ascii="Arial" w:hAnsi="Arial" w:cs="Arial"/>
-                <w:b w:val="0"/>
-                <w:bCs w:val="0"/>
-                <w:i w:val="0"/>
-                <w:iCs w:val="0"/>
+                <w:noProof/>
+                <w:webHidden/>
+              </w:rPr>
+              <w:instrText xml:space="preserve"> PAGEREF _Toc187669900 \h </w:instrText>
+            </w:r>
+            <w:r>
+              <w:rPr>
+                <w:rFonts w:ascii="Arial" w:hAnsi="Arial" w:cs="Arial"/>
+                <w:noProof/>
+                <w:webHidden/>
+              </w:rPr>
+            </w:r>
+            <w:r>
+              <w:rPr>
+                <w:rFonts w:ascii="Arial" w:hAnsi="Arial" w:cs="Arial"/>
                 <w:noProof/>
                 <w:webHidden/>
               </w:rPr>
@@ -2045,22 +1750,14 @@
             <w:r>
               <w:rPr>
                 <w:rFonts w:ascii="Arial" w:hAnsi="Arial" w:cs="Arial"/>
-                <w:b w:val="0"/>
-                <w:bCs w:val="0"/>
-                <w:i w:val="0"/>
-                <w:iCs w:val="0"/>
-                <w:noProof/>
-                <w:webHidden/>
-              </w:rPr>
-              <w:t>17</w:t>
-            </w:r>
-            <w:r>
-              <w:rPr>
-                <w:rFonts w:ascii="Arial" w:hAnsi="Arial" w:cs="Arial"/>
-                <w:b w:val="0"/>
-                <w:bCs w:val="0"/>
-                <w:i w:val="0"/>
-                <w:iCs w:val="0"/>
+                <w:noProof/>
+                <w:webHidden/>
+              </w:rPr>
+              <w:t>20</w:t>
+            </w:r>
+            <w:r>
+              <w:rPr>
+                <w:rFonts w:ascii="Arial" w:hAnsi="Arial" w:cs="Arial"/>
                 <w:noProof/>
                 <w:webHidden/>
               </w:rPr>
@@ -2123,7 +1820,7 @@
           <w:lang w:val="es-ES"/>
         </w:rPr>
       </w:pPr>
-      <w:bookmarkStart w:id="0" w:name="_Toc182560125"/>
+      <w:bookmarkStart w:id="0" w:name="_Toc187669888"/>
       <w:r>
         <w:rPr>
           <w:rFonts w:ascii="Arial" w:hAnsi="Arial" w:cs="Arial"/>
@@ -2144,7 +1841,7 @@
           <w:lang w:val="es-ES"/>
         </w:rPr>
       </w:pPr>
-      <w:bookmarkStart w:id="1" w:name="_Toc182560126"/>
+      <w:bookmarkStart w:id="1" w:name="_Toc187669889"/>
       <w:r>
         <w:rPr>
           <w:rFonts w:ascii="Arial" w:hAnsi="Arial" w:cs="Arial"/>
@@ -2272,7 +1969,6 @@
         </w:rPr>
         <w:t xml:space="preserve"> aceptando pagar 7,3 millones de euros y evitando un juicio que podría haber </w:t>
       </w:r>
-      <w:proofErr w:type="spellStart"/>
       <w:r>
         <w:rPr>
           <w:rFonts w:ascii="Arial" w:hAnsi="Arial" w:cs="Arial"/>
@@ -2285,15 +1981,14 @@
           <w:rFonts w:ascii="Arial" w:hAnsi="Arial" w:cs="Arial"/>
           <w:lang w:val="es-ES"/>
         </w:rPr>
-        <w:t>ocho</w:t>
-      </w:r>
-      <w:proofErr w:type="spellEnd"/>
-      <w:r>
-        <w:rPr>
-          <w:rFonts w:ascii="Arial" w:hAnsi="Arial" w:cs="Arial"/>
-          <w:lang w:val="es-ES"/>
-        </w:rPr>
-        <w:t xml:space="preserve"> años de cárcel y una multa de 23,8 millones de euros. La cantante también aceptó una pena de tres años de prisión que no cumplirá al pagar una multa adicional de 432.000 euros. </w:t>
+        <w:t xml:space="preserve"> </w:t>
+      </w:r>
+      <w:r>
+        <w:rPr>
+          <w:rFonts w:ascii="Arial" w:hAnsi="Arial" w:cs="Arial"/>
+          <w:lang w:val="es-ES"/>
+        </w:rPr>
+        <w:t xml:space="preserve">ocho años de cárcel y una multa de 23,8 millones de euros. La cantante también aceptó una pena de tres años de prisión que no cumplirá al pagar una multa adicional de 432.000 euros. </w:t>
       </w:r>
     </w:p>
     <w:p>
@@ -2361,20 +2056,13 @@
           <w:lang w:val="es-ES"/>
         </w:rPr>
       </w:pPr>
-      <w:bookmarkStart w:id="2" w:name="_Toc182560127"/>
-      <w:r>
-        <w:rPr>
-          <w:rFonts w:ascii="Arial" w:hAnsi="Arial" w:cs="Arial"/>
-          <w:lang w:val="es-ES"/>
-        </w:rPr>
-        <w:t xml:space="preserve">Noticia </w:t>
-      </w:r>
-      <w:r>
-        <w:rPr>
-          <w:rFonts w:ascii="Arial" w:hAnsi="Arial" w:cs="Arial"/>
-          <w:lang w:val="es-ES"/>
-        </w:rPr>
-        <w:t>2</w:t>
+      <w:bookmarkStart w:id="2" w:name="_Toc187669890"/>
+      <w:r>
+        <w:rPr>
+          <w:rFonts w:ascii="Arial" w:hAnsi="Arial" w:cs="Arial"/>
+          <w:lang w:val="es-ES"/>
+        </w:rPr>
+        <w:t>Noticia 2</w:t>
       </w:r>
       <w:bookmarkEnd w:id="2"/>
     </w:p>
@@ -2551,20 +2239,13 @@
           <w:lang w:val="es-ES"/>
         </w:rPr>
       </w:pPr>
-      <w:bookmarkStart w:id="3" w:name="_Toc182560128"/>
-      <w:r>
-        <w:rPr>
-          <w:rFonts w:ascii="Arial" w:hAnsi="Arial" w:cs="Arial"/>
-          <w:lang w:val="es-ES"/>
-        </w:rPr>
-        <w:t xml:space="preserve">Noticia </w:t>
-      </w:r>
-      <w:r>
-        <w:rPr>
-          <w:rFonts w:ascii="Arial" w:hAnsi="Arial" w:cs="Arial"/>
-          <w:lang w:val="es-ES"/>
-        </w:rPr>
-        <w:t>3</w:t>
+      <w:bookmarkStart w:id="3" w:name="_Toc187669891"/>
+      <w:r>
+        <w:rPr>
+          <w:rFonts w:ascii="Arial" w:hAnsi="Arial" w:cs="Arial"/>
+          <w:lang w:val="es-ES"/>
+        </w:rPr>
+        <w:t>Noticia 3</w:t>
       </w:r>
       <w:bookmarkEnd w:id="3"/>
     </w:p>
@@ -2628,7 +2309,7 @@
           <w:lang w:val="es-ES"/>
         </w:rPr>
       </w:pPr>
-      <w:hyperlink r:id="rId9" w:history="1">
+      <w:hyperlink r:id="rId9" w:anchor=":~:text=Cristiano%20Ronaldo%20ha%20alcanzado%20un,bueno%20de%20la%20Agencia%20Tributaria" w:history="1">
         <w:r>
           <w:rPr>
             <w:rStyle w:val="Hyperlink"/>
@@ -2760,20 +2441,13 @@
           <w:lang w:val="es-ES"/>
         </w:rPr>
       </w:pPr>
-      <w:bookmarkStart w:id="4" w:name="_Toc182560129"/>
-      <w:r>
-        <w:rPr>
-          <w:rFonts w:ascii="Arial" w:hAnsi="Arial" w:cs="Arial"/>
-          <w:lang w:val="es-ES"/>
-        </w:rPr>
-        <w:t xml:space="preserve">Noticia </w:t>
-      </w:r>
-      <w:r>
-        <w:rPr>
-          <w:rFonts w:ascii="Arial" w:hAnsi="Arial" w:cs="Arial"/>
-          <w:lang w:val="es-ES"/>
-        </w:rPr>
-        <w:t>4</w:t>
+      <w:bookmarkStart w:id="4" w:name="_Toc187669892"/>
+      <w:r>
+        <w:rPr>
+          <w:rFonts w:ascii="Arial" w:hAnsi="Arial" w:cs="Arial"/>
+          <w:lang w:val="es-ES"/>
+        </w:rPr>
+        <w:t>Noticia 4</w:t>
       </w:r>
       <w:bookmarkEnd w:id="4"/>
     </w:p>
@@ -3041,20 +2715,13 @@
           <w:lang w:val="es-ES"/>
         </w:rPr>
       </w:pPr>
-      <w:bookmarkStart w:id="5" w:name="_Toc182560130"/>
-      <w:r>
-        <w:rPr>
-          <w:rFonts w:ascii="Arial" w:hAnsi="Arial" w:cs="Arial"/>
-          <w:lang w:val="es-ES"/>
-        </w:rPr>
-        <w:t xml:space="preserve">Noticia </w:t>
-      </w:r>
-      <w:r>
-        <w:rPr>
-          <w:rFonts w:ascii="Arial" w:hAnsi="Arial" w:cs="Arial"/>
-          <w:lang w:val="es-ES"/>
-        </w:rPr>
-        <w:t>5</w:t>
+      <w:bookmarkStart w:id="5" w:name="_Toc187669893"/>
+      <w:r>
+        <w:rPr>
+          <w:rFonts w:ascii="Arial" w:hAnsi="Arial" w:cs="Arial"/>
+          <w:lang w:val="es-ES"/>
+        </w:rPr>
+        <w:t>Noticia 5</w:t>
       </w:r>
       <w:bookmarkEnd w:id="5"/>
     </w:p>
@@ -3325,7 +2992,7 @@
           <w:lang w:val="es-ES"/>
         </w:rPr>
       </w:pPr>
-      <w:bookmarkStart w:id="6" w:name="_Toc182560131"/>
+      <w:bookmarkStart w:id="6" w:name="_Toc187669894"/>
       <w:r>
         <w:rPr>
           <w:rFonts w:ascii="Arial" w:hAnsi="Arial" w:cs="Arial"/>
@@ -3346,7 +3013,7 @@
           <w:lang w:val="es-ES"/>
         </w:rPr>
       </w:pPr>
-      <w:bookmarkStart w:id="7" w:name="_Toc182560132"/>
+      <w:bookmarkStart w:id="7" w:name="_Toc187669895"/>
       <w:r>
         <w:rPr>
           <w:rFonts w:ascii="Arial" w:hAnsi="Arial" w:cs="Arial"/>
@@ -3886,7 +3553,7 @@
         </w:rPr>
         <w:t xml:space="preserve"> y </w:t>
       </w:r>
-      <w:hyperlink r:id="rId15" w:history="1">
+      <w:hyperlink r:id="rId15" w:anchor="0" w:history="1">
         <w:r>
           <w:rPr>
             <w:rStyle w:val="Hyperlink"/>
@@ -3914,7 +3581,7 @@
           <w:lang w:val="es-ES"/>
         </w:rPr>
       </w:pPr>
-      <w:bookmarkStart w:id="8" w:name="_Toc182560133"/>
+      <w:bookmarkStart w:id="8" w:name="_Toc187669896"/>
       <w:r>
         <w:rPr>
           <w:rFonts w:ascii="Arial" w:hAnsi="Arial" w:cs="Arial"/>
@@ -4187,7 +3854,7 @@
           <w:lang w:val="es-ES"/>
         </w:rPr>
       </w:pPr>
-      <w:bookmarkStart w:id="9" w:name="_Toc182560134"/>
+      <w:bookmarkStart w:id="9" w:name="_Toc187669897"/>
       <w:r>
         <w:rPr>
           <w:rFonts w:ascii="Arial" w:hAnsi="Arial" w:cs="Arial"/>
@@ -4718,7 +4385,7 @@
           <w:lang w:val="es-ES"/>
         </w:rPr>
       </w:pPr>
-      <w:hyperlink r:id="rId19" w:history="1">
+      <w:hyperlink r:id="rId19" w:anchor="Que_efectos_tiene_la_economia_sumergida" w:history="1">
         <w:r>
           <w:rPr>
             <w:rStyle w:val="Hyperlink"/>
@@ -4766,7 +4433,7 @@
           <w:lang w:val="es-ES"/>
         </w:rPr>
       </w:pPr>
-      <w:bookmarkStart w:id="10" w:name="_Toc182560135"/>
+      <w:bookmarkStart w:id="10" w:name="_Toc187669898"/>
       <w:r>
         <w:rPr>
           <w:rFonts w:ascii="Arial" w:hAnsi="Arial" w:cs="Arial"/>
@@ -5013,6 +4680,7 @@
       <w:r>
         <w:rPr>
           <w:rFonts w:ascii="Arial" w:hAnsi="Arial" w:cs="Arial"/>
+          <w:noProof/>
           <w:lang w:val="es-ES"/>
         </w:rPr>
         <w:lastRenderedPageBreak/>
@@ -5067,7 +4735,21 @@
           <w:rFonts w:ascii="Arial" w:hAnsi="Arial" w:cs="Arial"/>
           <w:lang w:val="es-ES"/>
         </w:rPr>
-        <w:t>Figura X. Reducción del IVA y repercusión en el precio final.</w:t>
+        <w:t xml:space="preserve">Figura </w:t>
+      </w:r>
+      <w:r>
+        <w:rPr>
+          <w:rFonts w:ascii="Arial" w:hAnsi="Arial" w:cs="Arial"/>
+          <w:lang w:val="es-ES"/>
+        </w:rPr>
+        <w:t>1</w:t>
+      </w:r>
+      <w:r>
+        <w:rPr>
+          <w:rFonts w:ascii="Arial" w:hAnsi="Arial" w:cs="Arial"/>
+          <w:lang w:val="es-ES"/>
+        </w:rPr>
+        <w:t>. Reducción del IVA y repercusión en el precio final.</w:t>
       </w:r>
     </w:p>
     <w:p>
@@ -5254,14 +4936,14 @@
           <w:lang w:val="es-ES"/>
         </w:rPr>
       </w:pPr>
-      <w:bookmarkStart w:id="11" w:name="_Toc182560136"/>
+      <w:bookmarkStart w:id="11" w:name="_Toc187669899"/>
       <w:r>
         <w:rPr>
           <w:rFonts w:ascii="Arial" w:hAnsi="Arial" w:cs="Arial"/>
           <w:lang w:val="es-ES"/>
         </w:rPr>
         <w:lastRenderedPageBreak/>
-        <w:t>Conclusiones</w:t>
+        <w:t>Opinión personal y conclusión</w:t>
       </w:r>
       <w:bookmarkEnd w:id="11"/>
     </w:p>
@@ -5279,21 +4961,39 @@
           <w:rFonts w:ascii="Arial" w:hAnsi="Arial" w:cs="Arial"/>
           <w:lang w:val="es-ES"/>
         </w:rPr>
-        <w:t>Texto.</w:t>
-      </w:r>
-    </w:p>
-    <w:p>
-      <w:pPr>
-        <w:spacing w:before="240" w:after="240" w:line="360" w:lineRule="auto"/>
-        <w:jc w:val="both"/>
-        <w:rPr>
-          <w:rFonts w:ascii="Arial" w:hAnsi="Arial" w:cs="Arial"/>
-          <w:lang w:val="es-ES"/>
-        </w:rPr>
-      </w:pPr>
-      <w:r>
-        <w:rPr>
-          <w:rFonts w:ascii="Arial" w:hAnsi="Arial" w:cs="Arial"/>
+        <w:t>Prácticamente la totalidad de la población española está a favor de pagar impuestos, teniendo como excepción a los anarcocapitalistas, que consideran los impuestos como un robo. Por tanto, el debate estaría en si se está de acuerdo o no con la cantidad de tributos que se pagan al Estado. Ahí, el negocio en B o economía en negro podría ser una medida que emplearan los ciudadanos frente a ese considerado expolio. Asimismo, como ya se ha mencionado previamente, en muchos casos puede deberse a la necesidad de llegar a fin de mes (ya sea como autónomo o por no poder acceder a un empleo regularizado).</w:t>
+      </w:r>
+    </w:p>
+    <w:p>
+      <w:pPr>
+        <w:spacing w:before="240" w:after="240" w:line="360" w:lineRule="auto"/>
+        <w:jc w:val="both"/>
+        <w:rPr>
+          <w:rFonts w:ascii="Arial" w:hAnsi="Arial" w:cs="Arial"/>
+          <w:lang w:val="es-ES"/>
+        </w:rPr>
+      </w:pPr>
+      <w:r>
+        <w:rPr>
+          <w:rFonts w:ascii="Arial" w:hAnsi="Arial" w:cs="Arial"/>
+          <w:lang w:val="es-ES"/>
+        </w:rPr>
+        <w:t>Como consecuencia, tenemos que España se sitúa por encima de la media de la OCDE en cuanto a economía sumergida, tal y como se puede observar en las siguientes figuras:</w:t>
+      </w:r>
+    </w:p>
+    <w:p>
+      <w:pPr>
+        <w:spacing w:before="240" w:after="240" w:line="360" w:lineRule="auto"/>
+        <w:jc w:val="both"/>
+        <w:rPr>
+          <w:rFonts w:ascii="Arial" w:hAnsi="Arial" w:cs="Arial"/>
+          <w:lang w:val="es-ES"/>
+        </w:rPr>
+      </w:pPr>
+      <w:r>
+        <w:rPr>
+          <w:rFonts w:ascii="Arial" w:hAnsi="Arial" w:cs="Arial"/>
+          <w:noProof/>
           <w:lang w:val="es-ES"/>
         </w:rPr>
         <w:drawing>
@@ -5347,7 +5047,21 @@
           <w:rFonts w:ascii="Arial" w:hAnsi="Arial" w:cs="Arial"/>
           <w:lang w:val="es-ES"/>
         </w:rPr>
-        <w:t>Figura X. Economía sumergida en Europa.</w:t>
+        <w:t xml:space="preserve">Figura </w:t>
+      </w:r>
+      <w:r>
+        <w:rPr>
+          <w:rFonts w:ascii="Arial" w:hAnsi="Arial" w:cs="Arial"/>
+          <w:lang w:val="es-ES"/>
+        </w:rPr>
+        <w:t>2</w:t>
+      </w:r>
+      <w:r>
+        <w:rPr>
+          <w:rFonts w:ascii="Arial" w:hAnsi="Arial" w:cs="Arial"/>
+          <w:lang w:val="es-ES"/>
+        </w:rPr>
+        <w:t>. Economía sumergida en Europa.</w:t>
       </w:r>
     </w:p>
     <w:p>
@@ -5440,7 +5154,707 @@
           <w:rFonts w:ascii="Arial" w:hAnsi="Arial" w:cs="Arial"/>
           <w:lang w:val="es-ES"/>
         </w:rPr>
-        <w:t>Figura X. Economía sumergida en 2012.</w:t>
+        <w:t xml:space="preserve">Figura </w:t>
+      </w:r>
+      <w:r>
+        <w:rPr>
+          <w:rFonts w:ascii="Arial" w:hAnsi="Arial" w:cs="Arial"/>
+          <w:lang w:val="es-ES"/>
+        </w:rPr>
+        <w:t>3</w:t>
+      </w:r>
+      <w:r>
+        <w:rPr>
+          <w:rFonts w:ascii="Arial" w:hAnsi="Arial" w:cs="Arial"/>
+          <w:lang w:val="es-ES"/>
+        </w:rPr>
+        <w:t>. Economía sumergida en 2012.</w:t>
+      </w:r>
+    </w:p>
+    <w:p>
+      <w:pPr>
+        <w:spacing w:before="240" w:after="240" w:line="360" w:lineRule="auto"/>
+        <w:jc w:val="both"/>
+        <w:rPr>
+          <w:rFonts w:ascii="Arial" w:hAnsi="Arial" w:cs="Arial"/>
+          <w:lang w:val="es-ES"/>
+        </w:rPr>
+      </w:pPr>
+      <w:r>
+        <w:rPr>
+          <w:rFonts w:ascii="Arial" w:hAnsi="Arial" w:cs="Arial"/>
+          <w:lang w:val="es-ES"/>
+        </w:rPr>
+        <w:t>Es algo que tiene lógica teniendo en cuenta que el esfuerzo fiscal de los españoles es mayor que el de la mayoría de los países de la OCDE. Sin embargo, aquello que devuelve el Estado parece no estar acorde a la cantidad de tributos que demanda.</w:t>
+      </w:r>
+    </w:p>
+    <w:p>
+      <w:pPr>
+        <w:spacing w:before="240" w:after="240" w:line="360" w:lineRule="auto"/>
+        <w:jc w:val="both"/>
+        <w:rPr>
+          <w:rFonts w:ascii="Arial" w:hAnsi="Arial" w:cs="Arial"/>
+          <w:lang w:val="es-ES"/>
+        </w:rPr>
+      </w:pPr>
+      <w:r>
+        <w:rPr>
+          <w:rFonts w:ascii="Arial" w:hAnsi="Arial" w:cs="Arial"/>
+          <w:lang w:val="es-ES"/>
+        </w:rPr>
+        <w:t>En primer lugar, la deuda pública aumenta año tras año, marcando continuamente nuevos máximos históricos. Todo ello mientras los ingresos también marcan récords año tras año.</w:t>
+      </w:r>
+    </w:p>
+    <w:p>
+      <w:pPr>
+        <w:spacing w:before="240" w:after="240" w:line="360" w:lineRule="auto"/>
+        <w:jc w:val="both"/>
+        <w:rPr>
+          <w:rFonts w:ascii="Arial" w:hAnsi="Arial" w:cs="Arial"/>
+          <w:lang w:val="es-ES"/>
+        </w:rPr>
+      </w:pPr>
+      <w:r>
+        <w:rPr>
+          <w:rFonts w:ascii="Arial" w:hAnsi="Arial" w:cs="Arial"/>
+          <w:noProof/>
+          <w:lang w:val="es-ES"/>
+        </w:rPr>
+        <w:lastRenderedPageBreak/>
+        <w:drawing>
+          <wp:inline distT="0" distB="0" distL="0" distR="0" wp14:anchorId="7B26F462" wp14:editId="50540B18">
+            <wp:extent cx="3344333" cy="2509176"/>
+            <wp:effectExtent l="0" t="0" r="0" b="5715"/>
+            <wp:docPr id="1356609108" name="Picture 1"/>
+            <wp:cNvGraphicFramePr>
+              <a:graphicFrameLocks xmlns:a="http://schemas.openxmlformats.org/drawingml/2006/main" noChangeAspect="1"/>
+            </wp:cNvGraphicFramePr>
+            <a:graphic xmlns:a="http://schemas.openxmlformats.org/drawingml/2006/main">
+              <a:graphicData uri="http://schemas.openxmlformats.org/drawingml/2006/picture">
+                <pic:pic xmlns:pic="http://schemas.openxmlformats.org/drawingml/2006/picture">
+                  <pic:nvPicPr>
+                    <pic:cNvPr id="1356609108" name=""/>
+                    <pic:cNvPicPr/>
+                  </pic:nvPicPr>
+                  <pic:blipFill>
+                    <a:blip r:embed="rId26"/>
+                    <a:stretch>
+                      <a:fillRect/>
+                    </a:stretch>
+                  </pic:blipFill>
+                  <pic:spPr>
+                    <a:xfrm>
+                      <a:off x="0" y="0"/>
+                      <a:ext cx="3413454" cy="2561036"/>
+                    </a:xfrm>
+                    <a:prstGeom prst="rect">
+                      <a:avLst/>
+                    </a:prstGeom>
+                  </pic:spPr>
+                </pic:pic>
+              </a:graphicData>
+            </a:graphic>
+          </wp:inline>
+        </w:drawing>
+      </w:r>
+    </w:p>
+    <w:p>
+      <w:pPr>
+        <w:spacing w:before="240" w:after="240" w:line="360" w:lineRule="auto"/>
+        <w:jc w:val="both"/>
+        <w:rPr>
+          <w:rFonts w:ascii="Arial" w:hAnsi="Arial" w:cs="Arial"/>
+          <w:lang w:val="es-ES"/>
+        </w:rPr>
+      </w:pPr>
+      <w:r>
+        <w:rPr>
+          <w:rFonts w:ascii="Arial" w:hAnsi="Arial" w:cs="Arial"/>
+          <w:lang w:val="es-ES"/>
+        </w:rPr>
+        <w:t xml:space="preserve">Figura </w:t>
+      </w:r>
+      <w:r>
+        <w:rPr>
+          <w:rFonts w:ascii="Arial" w:hAnsi="Arial" w:cs="Arial"/>
+          <w:lang w:val="es-ES"/>
+        </w:rPr>
+        <w:t>4</w:t>
+      </w:r>
+      <w:r>
+        <w:rPr>
+          <w:rFonts w:ascii="Arial" w:hAnsi="Arial" w:cs="Arial"/>
+          <w:lang w:val="es-ES"/>
+        </w:rPr>
+        <w:t>. Deuda española en dólares.</w:t>
+      </w:r>
+    </w:p>
+    <w:p>
+      <w:pPr>
+        <w:spacing w:before="240" w:after="240" w:line="360" w:lineRule="auto"/>
+        <w:jc w:val="both"/>
+        <w:rPr>
+          <w:rFonts w:ascii="Arial" w:hAnsi="Arial" w:cs="Arial"/>
+          <w:lang w:val="es-ES"/>
+        </w:rPr>
+      </w:pPr>
+      <w:r>
+        <w:fldChar w:fldCharType="begin"/>
+      </w:r>
+      <w:r>
+        <w:instrText xml:space="preserve"> INCLUDEPICTURE "/Users/david13penalver/Library/Group Containers/UBF8T346G9.ms/WebArchiveCopyPasteTempFiles/com.microsoft.Word/GbJohMVXQAAAQne?format=jpg&amp;name=large" \* MERGEFORMATINET </w:instrText>
+      </w:r>
+      <w:r>
+        <w:fldChar w:fldCharType="separate"/>
+      </w:r>
+      <w:r>
+        <w:rPr>
+          <w:noProof/>
+        </w:rPr>
+        <w:drawing>
+          <wp:inline distT="0" distB="0" distL="0" distR="0">
+            <wp:extent cx="3633331" cy="3327400"/>
+            <wp:effectExtent l="0" t="0" r="0" b="0"/>
+            <wp:docPr id="683946937" name="Picture 2" descr="Image"/>
+            <wp:cNvGraphicFramePr>
+              <a:graphicFrameLocks xmlns:a="http://schemas.openxmlformats.org/drawingml/2006/main" noChangeAspect="1"/>
+            </wp:cNvGraphicFramePr>
+            <a:graphic xmlns:a="http://schemas.openxmlformats.org/drawingml/2006/main">
+              <a:graphicData uri="http://schemas.openxmlformats.org/drawingml/2006/picture">
+                <pic:pic xmlns:pic="http://schemas.openxmlformats.org/drawingml/2006/picture">
+                  <pic:nvPicPr>
+                    <pic:cNvPr id="0" name="Picture 6" descr="Image"/>
+                    <pic:cNvPicPr>
+                      <a:picLocks noChangeAspect="1" noChangeArrowheads="1"/>
+                    </pic:cNvPicPr>
+                  </pic:nvPicPr>
+                  <pic:blipFill>
+                    <a:blip r:embed="rId27" cstate="print">
+                      <a:extLst>
+                        <a:ext uri="{28A0092B-C50C-407E-A947-70E740481C1C}">
+                          <a14:useLocalDpi xmlns:a14="http://schemas.microsoft.com/office/drawing/2010/main" val="0"/>
+                        </a:ext>
+                      </a:extLst>
+                    </a:blip>
+                    <a:srcRect/>
+                    <a:stretch>
+                      <a:fillRect/>
+                    </a:stretch>
+                  </pic:blipFill>
+                  <pic:spPr bwMode="auto">
+                    <a:xfrm>
+                      <a:off x="0" y="0"/>
+                      <a:ext cx="3672747" cy="3363497"/>
+                    </a:xfrm>
+                    <a:prstGeom prst="rect">
+                      <a:avLst/>
+                    </a:prstGeom>
+                    <a:noFill/>
+                    <a:ln>
+                      <a:noFill/>
+                    </a:ln>
+                  </pic:spPr>
+                </pic:pic>
+              </a:graphicData>
+            </a:graphic>
+          </wp:inline>
+        </w:drawing>
+      </w:r>
+      <w:r>
+        <w:fldChar w:fldCharType="end"/>
+      </w:r>
+    </w:p>
+    <w:p>
+      <w:pPr>
+        <w:spacing w:before="240" w:after="240" w:line="360" w:lineRule="auto"/>
+        <w:jc w:val="both"/>
+        <w:rPr>
+          <w:rFonts w:ascii="Arial" w:hAnsi="Arial" w:cs="Arial"/>
+          <w:lang w:val="es-ES"/>
+        </w:rPr>
+      </w:pPr>
+      <w:r>
+        <w:rPr>
+          <w:rFonts w:ascii="Arial" w:hAnsi="Arial" w:cs="Arial"/>
+          <w:lang w:val="es-ES"/>
+        </w:rPr>
+        <w:t xml:space="preserve">Figura </w:t>
+      </w:r>
+      <w:r>
+        <w:rPr>
+          <w:rFonts w:ascii="Arial" w:hAnsi="Arial" w:cs="Arial"/>
+          <w:lang w:val="es-ES"/>
+        </w:rPr>
+        <w:t>5</w:t>
+      </w:r>
+      <w:r>
+        <w:rPr>
+          <w:rFonts w:ascii="Arial" w:hAnsi="Arial" w:cs="Arial"/>
+          <w:lang w:val="es-ES"/>
+        </w:rPr>
+        <w:t>. Recaudación como % del PIB. España en la esquina inferior izquierda.</w:t>
+      </w:r>
+    </w:p>
+    <w:p>
+      <w:pPr>
+        <w:spacing w:before="240" w:after="240" w:line="360" w:lineRule="auto"/>
+        <w:jc w:val="both"/>
+        <w:rPr>
+          <w:rFonts w:ascii="Arial" w:hAnsi="Arial" w:cs="Arial"/>
+          <w:lang w:val="es-ES"/>
+        </w:rPr>
+      </w:pPr>
+      <w:r>
+        <w:rPr>
+          <w:rFonts w:ascii="Arial" w:hAnsi="Arial" w:cs="Arial"/>
+          <w:lang w:val="es-ES"/>
+        </w:rPr>
+        <w:t>Aun así, la deuda como porcentaje del PIB ha descendido debido a la inflación, que se ha comido el poder adquisitivo de los españoles.</w:t>
+      </w:r>
+    </w:p>
+    <w:p>
+      <w:pPr>
+        <w:spacing w:before="240" w:after="240" w:line="360" w:lineRule="auto"/>
+        <w:jc w:val="both"/>
+        <w:rPr>
+          <w:rFonts w:ascii="Arial" w:hAnsi="Arial" w:cs="Arial"/>
+          <w:lang w:val="es-ES"/>
+        </w:rPr>
+      </w:pPr>
+      <w:r>
+        <w:rPr>
+          <w:rFonts w:ascii="Arial" w:hAnsi="Arial" w:cs="Arial"/>
+          <w:lang w:val="es-ES"/>
+        </w:rPr>
+        <w:t xml:space="preserve">Otro aspecto importante es el coste de vida para los jóvenes, que ya provoca estrés o ansiedad en el 39% de los </w:t>
+      </w:r>
+      <w:proofErr w:type="spellStart"/>
+      <w:r>
+        <w:rPr>
+          <w:rFonts w:ascii="Arial" w:hAnsi="Arial" w:cs="Arial"/>
+          <w:i/>
+          <w:iCs/>
+          <w:lang w:val="es-ES"/>
+        </w:rPr>
+        <w:t>millenials</w:t>
+      </w:r>
+      <w:proofErr w:type="spellEnd"/>
+      <w:r>
+        <w:rPr>
+          <w:rFonts w:ascii="Arial" w:hAnsi="Arial" w:cs="Arial"/>
+          <w:i/>
+          <w:iCs/>
+          <w:lang w:val="es-ES"/>
+        </w:rPr>
+        <w:t xml:space="preserve"> </w:t>
+      </w:r>
+      <w:r>
+        <w:rPr>
+          <w:rFonts w:ascii="Arial" w:hAnsi="Arial" w:cs="Arial"/>
+          <w:lang w:val="es-ES"/>
+        </w:rPr>
+        <w:t>y casi la mitad de la generación Z</w:t>
+      </w:r>
+      <w:r>
+        <w:rPr>
+          <w:rFonts w:ascii="Arial" w:hAnsi="Arial" w:cs="Arial"/>
+          <w:lang w:val="es-ES"/>
+        </w:rPr>
+        <w:t xml:space="preserve">. Acompañado a ello, tenemos también un alto nivel de desempleo juvenil, siendo el más elevado de la OCDE. Como consecuencia, la edad de emancipación ya supera los 30 años de </w:t>
+      </w:r>
+      <w:r>
+        <w:rPr>
+          <w:rFonts w:ascii="Arial" w:hAnsi="Arial" w:cs="Arial"/>
+          <w:lang w:val="es-ES"/>
+        </w:rPr>
+        <w:lastRenderedPageBreak/>
+        <w:t>promedio</w:t>
+      </w:r>
+      <w:r>
+        <w:rPr>
+          <w:rFonts w:ascii="Arial" w:hAnsi="Arial" w:cs="Arial"/>
+          <w:lang w:val="es-ES"/>
+        </w:rPr>
+        <w:t>; siendo los niveles de emancipación juvenil de un 15,9%, mientras que los de la UE se sitúan en el 31,9%, más del doble</w:t>
+      </w:r>
+      <w:r>
+        <w:rPr>
+          <w:rFonts w:ascii="Arial" w:hAnsi="Arial" w:cs="Arial"/>
+          <w:lang w:val="es-ES"/>
+        </w:rPr>
+        <w:t>.</w:t>
+      </w:r>
+    </w:p>
+    <w:p>
+      <w:pPr>
+        <w:spacing w:before="240" w:after="240" w:line="360" w:lineRule="auto"/>
+        <w:jc w:val="both"/>
+        <w:rPr>
+          <w:rFonts w:ascii="Arial" w:hAnsi="Arial" w:cs="Arial"/>
+          <w:lang w:val="es-ES"/>
+        </w:rPr>
+      </w:pPr>
+      <w:r>
+        <w:rPr>
+          <w:rFonts w:ascii="Arial" w:hAnsi="Arial" w:cs="Arial"/>
+          <w:lang w:val="es-ES"/>
+        </w:rPr>
+        <w:t>Asimismo, tenemos las pensiones, que suponen la principal partida de gasto del Estado. Las cotizaciones que pagan los trabajadores de hoy en día son para pagar las pensiones actuales con la promesa de que, cuando los cotizantes se jubilen, percibirán una pensión acorde a lo que han contribuido. No obstante, son ya numerosas las reformas del sistema de pensiones de cara a que sea sostenible, recortando unilateralmente los beneficios de los futuros cotizantes, sin resolver de raíz el problema de las mismas. Ello hace ver al contribuyente que, aquello que cotiza, no le va a repercutir en el futuro. De nuevo, los jóvenes serán los que más sufran los futuribles nuevos recortes del sistema de pensiones español</w:t>
+      </w:r>
+      <w:r>
+        <w:rPr>
+          <w:rFonts w:ascii="Arial" w:hAnsi="Arial" w:cs="Arial"/>
+          <w:lang w:val="es-ES"/>
+        </w:rPr>
+        <w:t>. Como consecuencia, en la gente joven, sobre todo en varones, va aumentando la percepción de que no se quiere resolver el problema por parte de ningún partido político, ya que los jubilados son un gran nicho de votos que no quieren tener desencantados para mantenerse en el poder. Ante ello, las posibilidades de rebeldía son el exilio, la inversión propia para garantizarse un futuro sustento o la economía en negro, no siendo excluyentes entre ellas. De nuevo, la primera opción es la menos viable para muchos, quedando las otras dos como alternativas.</w:t>
+      </w:r>
+    </w:p>
+    <w:p>
+      <w:pPr>
+        <w:spacing w:before="240" w:after="240" w:line="360" w:lineRule="auto"/>
+        <w:jc w:val="both"/>
+        <w:rPr>
+          <w:rFonts w:ascii="Arial" w:hAnsi="Arial" w:cs="Arial"/>
+          <w:lang w:val="es-ES"/>
+        </w:rPr>
+      </w:pPr>
+      <w:r>
+        <w:rPr>
+          <w:rFonts w:ascii="Arial" w:hAnsi="Arial" w:cs="Arial"/>
+          <w:lang w:val="es-ES"/>
+        </w:rPr>
+        <w:t>Todo esto ocurre, además, mientras España va cayendo en el índice del Producto Interior Bruto en Paridad de Poder Adquisitivo, habiendo caído en los últimos años y, desde 2009, situados por detrás de la media de la Unión Europea.</w:t>
+      </w:r>
+      <w:r>
+        <w:rPr>
+          <w:rFonts w:ascii="Arial" w:hAnsi="Arial" w:cs="Arial"/>
+          <w:lang w:val="es-ES"/>
+        </w:rPr>
+        <w:t xml:space="preserve"> Asimismo, hasta este año no se ha recuperado el PIB per </w:t>
+      </w:r>
+      <w:proofErr w:type="spellStart"/>
+      <w:r>
+        <w:rPr>
+          <w:rFonts w:ascii="Arial" w:hAnsi="Arial" w:cs="Arial"/>
+          <w:lang w:val="es-ES"/>
+        </w:rPr>
+        <w:t>capita</w:t>
+      </w:r>
+      <w:proofErr w:type="spellEnd"/>
+      <w:r>
+        <w:rPr>
+          <w:rFonts w:ascii="Arial" w:hAnsi="Arial" w:cs="Arial"/>
+          <w:lang w:val="es-ES"/>
+        </w:rPr>
+        <w:t xml:space="preserve"> ajustado por la inflación que se alcanzó en el año 2008.</w:t>
+      </w:r>
+    </w:p>
+    <w:p>
+      <w:pPr>
+        <w:spacing w:before="240" w:after="240" w:line="360" w:lineRule="auto"/>
+        <w:jc w:val="both"/>
+        <w:rPr>
+          <w:rFonts w:ascii="Arial" w:hAnsi="Arial" w:cs="Arial"/>
+          <w:lang w:val="es-ES"/>
+        </w:rPr>
+      </w:pPr>
+      <w:r>
+        <w:rPr>
+          <w:rFonts w:ascii="Arial" w:hAnsi="Arial" w:cs="Arial"/>
+          <w:noProof/>
+          <w:lang w:val="es-ES"/>
+        </w:rPr>
+        <w:lastRenderedPageBreak/>
+        <w:drawing>
+          <wp:inline distT="0" distB="0" distL="0" distR="0" wp14:anchorId="1DBF8830" wp14:editId="6424731E">
+            <wp:extent cx="5731510" cy="2686685"/>
+            <wp:effectExtent l="0" t="0" r="4445" b="0"/>
+            <wp:docPr id="1046480310" name="Picture 1"/>
+            <wp:cNvGraphicFramePr>
+              <a:graphicFrameLocks xmlns:a="http://schemas.openxmlformats.org/drawingml/2006/main" noChangeAspect="1"/>
+            </wp:cNvGraphicFramePr>
+            <a:graphic xmlns:a="http://schemas.openxmlformats.org/drawingml/2006/main">
+              <a:graphicData uri="http://schemas.openxmlformats.org/drawingml/2006/picture">
+                <pic:pic xmlns:pic="http://schemas.openxmlformats.org/drawingml/2006/picture">
+                  <pic:nvPicPr>
+                    <pic:cNvPr id="1046480310" name=""/>
+                    <pic:cNvPicPr/>
+                  </pic:nvPicPr>
+                  <pic:blipFill>
+                    <a:blip r:embed="rId28"/>
+                    <a:stretch>
+                      <a:fillRect/>
+                    </a:stretch>
+                  </pic:blipFill>
+                  <pic:spPr>
+                    <a:xfrm>
+                      <a:off x="0" y="0"/>
+                      <a:ext cx="5731510" cy="2686685"/>
+                    </a:xfrm>
+                    <a:prstGeom prst="rect">
+                      <a:avLst/>
+                    </a:prstGeom>
+                  </pic:spPr>
+                </pic:pic>
+              </a:graphicData>
+            </a:graphic>
+          </wp:inline>
+        </w:drawing>
+      </w:r>
+    </w:p>
+    <w:p>
+      <w:pPr>
+        <w:spacing w:before="240" w:after="240" w:line="360" w:lineRule="auto"/>
+        <w:jc w:val="both"/>
+        <w:rPr>
+          <w:rFonts w:ascii="Arial" w:hAnsi="Arial" w:cs="Arial"/>
+          <w:lang w:val="es-ES"/>
+        </w:rPr>
+      </w:pPr>
+      <w:r>
+        <w:rPr>
+          <w:rFonts w:ascii="Arial" w:hAnsi="Arial" w:cs="Arial"/>
+          <w:lang w:val="es-ES"/>
+        </w:rPr>
+        <w:t xml:space="preserve">Figura </w:t>
+      </w:r>
+      <w:r>
+        <w:rPr>
+          <w:rFonts w:ascii="Arial" w:hAnsi="Arial" w:cs="Arial"/>
+          <w:lang w:val="es-ES"/>
+        </w:rPr>
+        <w:t>6</w:t>
+      </w:r>
+      <w:r>
+        <w:rPr>
+          <w:rFonts w:ascii="Arial" w:hAnsi="Arial" w:cs="Arial"/>
+          <w:lang w:val="es-ES"/>
+        </w:rPr>
+        <w:t>. Ranking de PIB PPA de la Unión Europea en 2023.</w:t>
+      </w:r>
+    </w:p>
+    <w:p>
+      <w:pPr>
+        <w:spacing w:before="240" w:after="240" w:line="360" w:lineRule="auto"/>
+        <w:jc w:val="both"/>
+        <w:rPr>
+          <w:rFonts w:ascii="Arial" w:hAnsi="Arial" w:cs="Arial"/>
+          <w:lang w:val="es-ES"/>
+        </w:rPr>
+      </w:pPr>
+      <w:r>
+        <w:rPr>
+          <w:rFonts w:ascii="Arial" w:hAnsi="Arial" w:cs="Arial"/>
+          <w:noProof/>
+          <w:lang w:val="es-ES"/>
+        </w:rPr>
+        <w:drawing>
+          <wp:inline distT="0" distB="0" distL="0" distR="0" wp14:anchorId="4E8827F2" wp14:editId="375471C9">
+            <wp:extent cx="5731510" cy="328295"/>
+            <wp:effectExtent l="0" t="0" r="0" b="1905"/>
+            <wp:docPr id="632258262" name="Picture 1"/>
+            <wp:cNvGraphicFramePr>
+              <a:graphicFrameLocks xmlns:a="http://schemas.openxmlformats.org/drawingml/2006/main" noChangeAspect="1"/>
+            </wp:cNvGraphicFramePr>
+            <a:graphic xmlns:a="http://schemas.openxmlformats.org/drawingml/2006/main">
+              <a:graphicData uri="http://schemas.openxmlformats.org/drawingml/2006/picture">
+                <pic:pic xmlns:pic="http://schemas.openxmlformats.org/drawingml/2006/picture">
+                  <pic:nvPicPr>
+                    <pic:cNvPr id="632258262" name=""/>
+                    <pic:cNvPicPr/>
+                  </pic:nvPicPr>
+                  <pic:blipFill>
+                    <a:blip r:embed="rId29"/>
+                    <a:stretch>
+                      <a:fillRect/>
+                    </a:stretch>
+                  </pic:blipFill>
+                  <pic:spPr>
+                    <a:xfrm>
+                      <a:off x="0" y="0"/>
+                      <a:ext cx="5731510" cy="328295"/>
+                    </a:xfrm>
+                    <a:prstGeom prst="rect">
+                      <a:avLst/>
+                    </a:prstGeom>
+                  </pic:spPr>
+                </pic:pic>
+              </a:graphicData>
+            </a:graphic>
+          </wp:inline>
+        </w:drawing>
+      </w:r>
+    </w:p>
+    <w:p>
+      <w:pPr>
+        <w:spacing w:before="240" w:after="240" w:line="360" w:lineRule="auto"/>
+        <w:jc w:val="both"/>
+        <w:rPr>
+          <w:rFonts w:ascii="Arial" w:hAnsi="Arial" w:cs="Arial"/>
+          <w:lang w:val="es-ES"/>
+        </w:rPr>
+      </w:pPr>
+      <w:r>
+        <w:rPr>
+          <w:rFonts w:ascii="Arial" w:hAnsi="Arial" w:cs="Arial"/>
+          <w:lang w:val="es-ES"/>
+        </w:rPr>
+        <w:t xml:space="preserve">Figura </w:t>
+      </w:r>
+      <w:r>
+        <w:rPr>
+          <w:rFonts w:ascii="Arial" w:hAnsi="Arial" w:cs="Arial"/>
+          <w:lang w:val="es-ES"/>
+        </w:rPr>
+        <w:t>7</w:t>
+      </w:r>
+      <w:r>
+        <w:rPr>
+          <w:rFonts w:ascii="Arial" w:hAnsi="Arial" w:cs="Arial"/>
+          <w:lang w:val="es-ES"/>
+        </w:rPr>
+        <w:t>. España vs UE27 en PIB PPA 2009-2023.</w:t>
+      </w:r>
+    </w:p>
+    <w:p>
+      <w:pPr>
+        <w:spacing w:before="240" w:after="240" w:line="360" w:lineRule="auto"/>
+        <w:jc w:val="both"/>
+        <w:rPr>
+          <w:rFonts w:ascii="Arial" w:hAnsi="Arial" w:cs="Arial"/>
+          <w:lang w:val="es-ES"/>
+        </w:rPr>
+      </w:pPr>
+      <w:r>
+        <w:rPr>
+          <w:rFonts w:ascii="Arial" w:hAnsi="Arial" w:cs="Arial"/>
+          <w:noProof/>
+          <w:lang w:val="es-ES"/>
+        </w:rPr>
+        <w:drawing>
+          <wp:inline distT="0" distB="0" distL="0" distR="0" wp14:anchorId="50653E0C" wp14:editId="700149C6">
+            <wp:extent cx="3666067" cy="1816381"/>
+            <wp:effectExtent l="0" t="0" r="4445" b="0"/>
+            <wp:docPr id="1363966769" name="Picture 1"/>
+            <wp:cNvGraphicFramePr>
+              <a:graphicFrameLocks xmlns:a="http://schemas.openxmlformats.org/drawingml/2006/main" noChangeAspect="1"/>
+            </wp:cNvGraphicFramePr>
+            <a:graphic xmlns:a="http://schemas.openxmlformats.org/drawingml/2006/main">
+              <a:graphicData uri="http://schemas.openxmlformats.org/drawingml/2006/picture">
+                <pic:pic xmlns:pic="http://schemas.openxmlformats.org/drawingml/2006/picture">
+                  <pic:nvPicPr>
+                    <pic:cNvPr id="1363966769" name=""/>
+                    <pic:cNvPicPr/>
+                  </pic:nvPicPr>
+                  <pic:blipFill>
+                    <a:blip r:embed="rId30"/>
+                    <a:stretch>
+                      <a:fillRect/>
+                    </a:stretch>
+                  </pic:blipFill>
+                  <pic:spPr>
+                    <a:xfrm>
+                      <a:off x="0" y="0"/>
+                      <a:ext cx="3699350" cy="1832872"/>
+                    </a:xfrm>
+                    <a:prstGeom prst="rect">
+                      <a:avLst/>
+                    </a:prstGeom>
+                  </pic:spPr>
+                </pic:pic>
+              </a:graphicData>
+            </a:graphic>
+          </wp:inline>
+        </w:drawing>
+      </w:r>
+    </w:p>
+    <w:p>
+      <w:pPr>
+        <w:spacing w:before="240" w:after="240" w:line="360" w:lineRule="auto"/>
+        <w:jc w:val="both"/>
+        <w:rPr>
+          <w:rFonts w:ascii="Arial" w:hAnsi="Arial" w:cs="Arial"/>
+          <w:lang w:val="es-ES"/>
+        </w:rPr>
+      </w:pPr>
+      <w:r>
+        <w:rPr>
+          <w:rFonts w:ascii="Arial" w:hAnsi="Arial" w:cs="Arial"/>
+          <w:lang w:val="es-ES"/>
+        </w:rPr>
+        <w:t xml:space="preserve">Figura </w:t>
+      </w:r>
+      <w:r>
+        <w:rPr>
+          <w:rFonts w:ascii="Arial" w:hAnsi="Arial" w:cs="Arial"/>
+          <w:lang w:val="es-ES"/>
+        </w:rPr>
+        <w:t>8</w:t>
+      </w:r>
+      <w:r>
+        <w:rPr>
+          <w:rFonts w:ascii="Arial" w:hAnsi="Arial" w:cs="Arial"/>
+          <w:lang w:val="es-ES"/>
+        </w:rPr>
+        <w:t xml:space="preserve">. PIB per </w:t>
+      </w:r>
+      <w:proofErr w:type="spellStart"/>
+      <w:r>
+        <w:rPr>
+          <w:rFonts w:ascii="Arial" w:hAnsi="Arial" w:cs="Arial"/>
+          <w:lang w:val="es-ES"/>
+        </w:rPr>
+        <w:t>capita</w:t>
+      </w:r>
+      <w:proofErr w:type="spellEnd"/>
+      <w:r>
+        <w:rPr>
+          <w:rFonts w:ascii="Arial" w:hAnsi="Arial" w:cs="Arial"/>
+          <w:lang w:val="es-ES"/>
+        </w:rPr>
+        <w:t xml:space="preserve"> ajustado por la inflación de España.</w:t>
+      </w:r>
+    </w:p>
+    <w:p>
+      <w:pPr>
+        <w:spacing w:before="240" w:after="240" w:line="360" w:lineRule="auto"/>
+        <w:jc w:val="both"/>
+        <w:rPr>
+          <w:rFonts w:ascii="Arial" w:hAnsi="Arial" w:cs="Arial"/>
+          <w:lang w:val="es-ES"/>
+        </w:rPr>
+      </w:pPr>
+      <w:r>
+        <w:rPr>
+          <w:rFonts w:ascii="Arial" w:hAnsi="Arial" w:cs="Arial"/>
+          <w:lang w:val="es-ES"/>
+        </w:rPr>
+        <w:t>Finalmente, le sumamos que España se sitúa cada vez peor en el informe PISA, aumentan las listas de espera y la percepción de corrupción es elevada.</w:t>
+      </w:r>
+    </w:p>
+    <w:p>
+      <w:pPr>
+        <w:spacing w:before="240" w:after="240" w:line="360" w:lineRule="auto"/>
+        <w:jc w:val="both"/>
+        <w:rPr>
+          <w:rFonts w:ascii="Arial" w:hAnsi="Arial" w:cs="Arial"/>
+          <w:lang w:val="es-ES"/>
+        </w:rPr>
+      </w:pPr>
+      <w:r>
+        <w:rPr>
+          <w:rFonts w:ascii="Arial" w:hAnsi="Arial" w:cs="Arial"/>
+          <w:lang w:val="es-ES"/>
+        </w:rPr>
+        <w:t xml:space="preserve">Por tanto, es más que razonable concluir que la economía en negro esté presente en la sociedad española, ya sea como medida de protesta para aquellos que no pueden votar con los pies o para aquellas personas que no pueden acceder a un empleo de otra forma o que, de lo contrario, no llegarían a final de mes. Eso sí, cabe mencionar </w:t>
+      </w:r>
+      <w:r>
+        <w:rPr>
+          <w:rFonts w:ascii="Arial" w:hAnsi="Arial" w:cs="Arial"/>
+          <w:lang w:val="es-ES"/>
+        </w:rPr>
+        <w:lastRenderedPageBreak/>
+        <w:t>que quedan excluidos de esta reflexión aquellos individuos que lo hacen simple y llanamente por aprovecharse egoístamente.</w:t>
       </w:r>
     </w:p>
     <w:p>
@@ -5476,7 +5890,7 @@
         </w:rPr>
         <w:t xml:space="preserve">Economía sumergida en 2012: </w:t>
       </w:r>
-      <w:hyperlink r:id="rId26" w:history="1">
+      <w:hyperlink r:id="rId31" w:history="1">
         <w:r>
           <w:rPr>
             <w:rStyle w:val="Hyperlink"/>
@@ -5503,7 +5917,7 @@
         </w:rPr>
         <w:t xml:space="preserve">Economía sumergida en 2020: </w:t>
       </w:r>
-      <w:hyperlink r:id="rId27" w:history="1">
+      <w:hyperlink r:id="rId32" w:history="1">
         <w:r>
           <w:rPr>
             <w:rStyle w:val="Hyperlink"/>
@@ -5523,6 +5937,226 @@
     </w:p>
     <w:p>
       <w:pPr>
+        <w:spacing w:before="240" w:after="240" w:line="360" w:lineRule="auto"/>
+        <w:jc w:val="both"/>
+        <w:rPr>
+          <w:rFonts w:ascii="Arial" w:hAnsi="Arial" w:cs="Arial"/>
+          <w:lang w:val="es-ES"/>
+        </w:rPr>
+      </w:pPr>
+      <w:r>
+        <w:rPr>
+          <w:rFonts w:ascii="Arial" w:hAnsi="Arial" w:cs="Arial"/>
+          <w:lang w:val="es-ES"/>
+        </w:rPr>
+        <w:t xml:space="preserve">Deuda absoluta de España: </w:t>
+      </w:r>
+      <w:hyperlink r:id="rId33" w:history="1">
+        <w:r>
+          <w:rPr>
+            <w:rStyle w:val="Hyperlink"/>
+            <w:rFonts w:ascii="Arial" w:hAnsi="Arial" w:cs="Arial"/>
+            <w:lang w:val="es-ES"/>
+          </w:rPr>
+          <w:t>https://www.statista.com/statistics/270411/national-debt-of-spain/</w:t>
+        </w:r>
+      </w:hyperlink>
+    </w:p>
+    <w:p>
+      <w:pPr>
+        <w:spacing w:before="240" w:after="240" w:line="360" w:lineRule="auto"/>
+        <w:jc w:val="both"/>
+        <w:rPr>
+          <w:rFonts w:ascii="Arial" w:hAnsi="Arial" w:cs="Arial"/>
+          <w:lang w:val="es-ES"/>
+        </w:rPr>
+      </w:pPr>
+      <w:r>
+        <w:rPr>
+          <w:rFonts w:ascii="Arial" w:hAnsi="Arial" w:cs="Arial"/>
+          <w:lang w:val="es-ES"/>
+        </w:rPr>
+        <w:t xml:space="preserve">Recaudación de España como % del PIB: </w:t>
+      </w:r>
+      <w:hyperlink r:id="rId34" w:history="1">
+        <w:r>
+          <w:rPr>
+            <w:rStyle w:val="Hyperlink"/>
+            <w:rFonts w:ascii="Arial" w:hAnsi="Arial" w:cs="Arial"/>
+            <w:lang w:val="es-ES"/>
+          </w:rPr>
+          <w:t>https://x.com/jburnmurdoch/status/1851658431607758872/photo/1</w:t>
+        </w:r>
+      </w:hyperlink>
+    </w:p>
+    <w:p>
+      <w:pPr>
+        <w:spacing w:before="240" w:after="240" w:line="360" w:lineRule="auto"/>
+        <w:jc w:val="both"/>
+        <w:rPr>
+          <w:rFonts w:ascii="Arial" w:hAnsi="Arial" w:cs="Arial"/>
+          <w:lang w:val="es-ES"/>
+        </w:rPr>
+      </w:pPr>
+      <w:r>
+        <w:rPr>
+          <w:rFonts w:ascii="Arial" w:hAnsi="Arial" w:cs="Arial"/>
+          <w:lang w:val="es-ES"/>
+        </w:rPr>
+        <w:t xml:space="preserve">Edad de </w:t>
+      </w:r>
+      <w:r>
+        <w:rPr>
+          <w:rFonts w:ascii="Arial" w:hAnsi="Arial" w:cs="Arial"/>
+          <w:lang w:val="es-ES"/>
+        </w:rPr>
+        <w:t>emancipación y</w:t>
+      </w:r>
+      <w:r>
+        <w:rPr>
+          <w:rFonts w:ascii="Arial" w:hAnsi="Arial" w:cs="Arial"/>
+          <w:lang w:val="es-ES"/>
+        </w:rPr>
+        <w:t xml:space="preserve"> emancipación juvenil de los españoles: </w:t>
+      </w:r>
+      <w:hyperlink r:id="rId35" w:history="1">
+        <w:r>
+          <w:rPr>
+            <w:rStyle w:val="Hyperlink"/>
+            <w:rFonts w:ascii="Arial" w:hAnsi="Arial" w:cs="Arial"/>
+            <w:lang w:val="es-ES"/>
+          </w:rPr>
+          <w:t>https://www.france24.com/es/programas/economía/20230920-por-el-costo-de-vida-jóvenes-españoles-se-emancipan-después-de-los-30-años-en-promedio</w:t>
+        </w:r>
+      </w:hyperlink>
+    </w:p>
+    <w:p>
+      <w:pPr>
+        <w:spacing w:before="240" w:after="240" w:line="360" w:lineRule="auto"/>
+        <w:jc w:val="both"/>
+        <w:rPr>
+          <w:rFonts w:ascii="Arial" w:hAnsi="Arial" w:cs="Arial"/>
+          <w:lang w:val="es-ES"/>
+        </w:rPr>
+      </w:pPr>
+      <w:r>
+        <w:rPr>
+          <w:rFonts w:ascii="Arial" w:hAnsi="Arial" w:cs="Arial"/>
+          <w:lang w:val="es-ES"/>
+        </w:rPr>
+        <w:t xml:space="preserve">PB PPA Unión Europea: </w:t>
+      </w:r>
+      <w:hyperlink r:id="rId36" w:history="1">
+        <w:r>
+          <w:rPr>
+            <w:rStyle w:val="Hyperlink"/>
+            <w:rFonts w:ascii="Arial" w:hAnsi="Arial" w:cs="Arial"/>
+            <w:lang w:val="es-ES"/>
+          </w:rPr>
+          <w:t>https://ec.europa.eu/eurostat/databrowser/view/sdg_10_10/default/bar?lang=en</w:t>
+        </w:r>
+      </w:hyperlink>
+    </w:p>
+    <w:p>
+      <w:pPr>
+        <w:spacing w:before="240" w:after="240" w:line="360" w:lineRule="auto"/>
+        <w:jc w:val="both"/>
+        <w:rPr>
+          <w:rFonts w:ascii="Arial" w:hAnsi="Arial" w:cs="Arial"/>
+          <w:lang w:val="es-ES"/>
+        </w:rPr>
+      </w:pPr>
+      <w:r>
+        <w:rPr>
+          <w:rFonts w:ascii="Arial" w:hAnsi="Arial" w:cs="Arial"/>
+          <w:lang w:val="es-ES"/>
+        </w:rPr>
+        <w:t xml:space="preserve">PIB PPA España vs UE: </w:t>
+      </w:r>
+      <w:hyperlink r:id="rId37" w:history="1">
+        <w:r>
+          <w:rPr>
+            <w:rStyle w:val="Hyperlink"/>
+            <w:rFonts w:ascii="Arial" w:hAnsi="Arial" w:cs="Arial"/>
+            <w:lang w:val="es-ES"/>
+          </w:rPr>
+          <w:t>https://ec.europa.eu/eurostat/databrowser/view/sdg_10_10/default/table?lang=en</w:t>
+        </w:r>
+      </w:hyperlink>
+    </w:p>
+    <w:p>
+      <w:pPr>
+        <w:spacing w:before="240" w:after="240" w:line="360" w:lineRule="auto"/>
+        <w:jc w:val="both"/>
+        <w:rPr>
+          <w:rStyle w:val="Hyperlink"/>
+          <w:rFonts w:ascii="Arial" w:hAnsi="Arial" w:cs="Arial"/>
+          <w:lang w:val="es-ES"/>
+        </w:rPr>
+      </w:pPr>
+      <w:r>
+        <w:rPr>
+          <w:rFonts w:ascii="Arial" w:hAnsi="Arial" w:cs="Arial"/>
+          <w:lang w:val="es-ES"/>
+        </w:rPr>
+        <w:t xml:space="preserve">Coste de vida jóvenes: </w:t>
+      </w:r>
+      <w:hyperlink r:id="rId38" w:history="1">
+        <w:r>
+          <w:rPr>
+            <w:rStyle w:val="Hyperlink"/>
+            <w:rFonts w:ascii="Arial" w:hAnsi="Arial" w:cs="Arial"/>
+            <w:lang w:val="es-ES"/>
+          </w:rPr>
+          <w:t>https://cincodias.elpais.com/fortunas/2023-06-04/el-coste-de-la-vida-es-la-mayor-preocupacion-de-los-jovenes.html</w:t>
+        </w:r>
+      </w:hyperlink>
+    </w:p>
+    <w:p>
+      <w:pPr>
+        <w:spacing w:before="240" w:after="240" w:line="360" w:lineRule="auto"/>
+        <w:jc w:val="both"/>
+        <w:rPr>
+          <w:rFonts w:ascii="Arial" w:hAnsi="Arial" w:cs="Arial"/>
+          <w:lang w:val="es-ES"/>
+        </w:rPr>
+      </w:pPr>
+      <w:r>
+        <w:rPr>
+          <w:rFonts w:ascii="Arial" w:hAnsi="Arial" w:cs="Arial"/>
+          <w:lang w:val="es-ES"/>
+        </w:rPr>
+        <w:t xml:space="preserve">PIB per </w:t>
+      </w:r>
+      <w:proofErr w:type="spellStart"/>
+      <w:r>
+        <w:rPr>
+          <w:rFonts w:ascii="Arial" w:hAnsi="Arial" w:cs="Arial"/>
+          <w:lang w:val="es-ES"/>
+        </w:rPr>
+        <w:t>capita</w:t>
+      </w:r>
+      <w:proofErr w:type="spellEnd"/>
+      <w:r>
+        <w:rPr>
+          <w:rFonts w:ascii="Arial" w:hAnsi="Arial" w:cs="Arial"/>
+          <w:lang w:val="es-ES"/>
+        </w:rPr>
+        <w:t xml:space="preserve"> de España ajustado por inflación: </w:t>
+      </w:r>
+      <w:hyperlink r:id="rId39" w:history="1">
+        <w:r>
+          <w:rPr>
+            <w:rStyle w:val="Hyperlink"/>
+            <w:rFonts w:ascii="Arial" w:hAnsi="Arial" w:cs="Arial"/>
+            <w:lang w:val="es-ES"/>
+          </w:rPr>
+          <w:t>https://www.imf.org/external/datamapper/NGDPDPC@WEO/ESP?zoom=ESP&amp;highlight=ESP</w:t>
+        </w:r>
+      </w:hyperlink>
+    </w:p>
+    <w:p>
+      <w:pPr>
         <w:pStyle w:val="Heading1"/>
         <w:spacing w:after="240" w:line="360" w:lineRule="auto"/>
         <w:jc w:val="both"/>
@@ -5531,49 +6165,12 @@
           <w:lang w:val="es-ES"/>
         </w:rPr>
       </w:pPr>
-      <w:r>
-        <w:rPr>
-          <w:rFonts w:ascii="Arial" w:hAnsi="Arial" w:cs="Arial"/>
-          <w:lang w:val="es-ES"/>
-        </w:rPr>
-        <w:br/>
-      </w:r>
-    </w:p>
-    <w:p>
-      <w:pPr>
-        <w:rPr>
-          <w:rFonts w:ascii="Arial" w:eastAsiaTheme="majorEastAsia" w:hAnsi="Arial" w:cs="Arial"/>
-          <w:color w:val="2F5496" w:themeColor="accent1" w:themeShade="BF"/>
-          <w:sz w:val="32"/>
-          <w:szCs w:val="32"/>
-          <w:lang w:val="es-ES"/>
-        </w:rPr>
-      </w:pPr>
-      <w:r>
-        <w:rPr>
-          <w:rFonts w:ascii="Arial" w:hAnsi="Arial" w:cs="Arial"/>
-          <w:lang w:val="es-ES"/>
-        </w:rPr>
-        <w:br w:type="page"/>
-      </w:r>
-    </w:p>
-    <w:p>
-      <w:pPr>
-        <w:pStyle w:val="Heading1"/>
-        <w:spacing w:after="240" w:line="360" w:lineRule="auto"/>
-        <w:jc w:val="both"/>
-        <w:rPr>
-          <w:rFonts w:ascii="Arial" w:hAnsi="Arial" w:cs="Arial"/>
-          <w:lang w:val="es-ES"/>
-        </w:rPr>
-      </w:pPr>
-      <w:bookmarkStart w:id="12" w:name="_Toc182560137"/>
-      <w:r>
-        <w:rPr>
-          <w:rFonts w:ascii="Arial" w:hAnsi="Arial" w:cs="Arial"/>
-          <w:lang w:val="es-ES"/>
-        </w:rPr>
-        <w:lastRenderedPageBreak/>
+      <w:bookmarkStart w:id="12" w:name="_Toc187669900"/>
+      <w:r>
+        <w:rPr>
+          <w:rFonts w:ascii="Arial" w:hAnsi="Arial" w:cs="Arial"/>
+          <w:lang w:val="es-ES"/>
+        </w:rPr>
         <w:t>Enlace a la síntesis</w:t>
       </w:r>
       <w:bookmarkEnd w:id="12"/>
@@ -5587,23 +6184,23 @@
           <w:lang w:val="es-ES"/>
         </w:rPr>
       </w:pPr>
-      <w:r>
-        <w:rPr>
-          <w:rFonts w:ascii="Arial" w:hAnsi="Arial" w:cs="Arial"/>
-          <w:lang w:val="es-ES"/>
-        </w:rPr>
-        <w:t>Enlace.</w:t>
-      </w:r>
-    </w:p>
-    <w:p>
-      <w:pPr>
-        <w:spacing w:before="240" w:after="240" w:line="360" w:lineRule="auto"/>
-        <w:jc w:val="both"/>
-        <w:rPr>
-          <w:rFonts w:ascii="Arial" w:hAnsi="Arial" w:cs="Arial"/>
-          <w:lang w:val="es-ES"/>
-        </w:rPr>
-      </w:pPr>
+      <w:hyperlink r:id="rId40" w:history="1">
+        <w:r>
+          <w:rPr>
+            <w:rStyle w:val="Hyperlink"/>
+            <w:rFonts w:ascii="Arial" w:hAnsi="Arial" w:cs="Arial"/>
+            <w:lang w:val="es-ES"/>
+          </w:rPr>
+          <w:t>https://youtu.be/RecEnj0lRtA</w:t>
+        </w:r>
+      </w:hyperlink>
+      <w:r>
+        <w:rPr>
+          <w:rFonts w:ascii="Arial" w:hAnsi="Arial" w:cs="Arial"/>
+          <w:lang w:val="es-ES"/>
+        </w:rPr>
+        <w:t xml:space="preserve"> </w:t>
+      </w:r>
     </w:p>
     <w:sectPr>
       <w:pgSz w:w="11906" w:h="16838"/>
@@ -5618,6 +6215,118 @@
 <file path=word/numbering.xml><?xml version="1.0" encoding="utf-8"?>
 <w:numbering xmlns:wpc="http://schemas.microsoft.com/office/word/2010/wordprocessingCanvas" xmlns:cx="http://schemas.microsoft.com/office/drawing/2014/chartex" xmlns:cx1="http://schemas.microsoft.com/office/drawing/2015/9/8/chartex" xmlns:cx2="http://schemas.microsoft.com/office/drawing/2015/10/21/chartex" xmlns:cx3="http://schemas.microsoft.com/office/drawing/2016/5/9/chartex" xmlns:cx4="http://schemas.microsoft.com/office/drawing/2016/5/10/chartex" xmlns:cx5="http://schemas.microsoft.com/office/drawing/2016/5/11/chartex" xmlns:cx6="http://schemas.microsoft.com/office/drawing/2016/5/12/chartex" xmlns:cx7="http://schemas.microsoft.com/office/drawing/2016/5/13/chartex" xmlns:cx8="http://schemas.microsoft.com/office/drawing/2016/5/14/chartex" xmlns:mc="http://schemas.openxmlformats.org/markup-compatibility/2006" xmlns:aink="http://schemas.microsoft.com/office/drawing/2016/ink" xmlns:am3d="http://schemas.microsoft.com/office/drawing/2017/model3d" xmlns:o="urn:schemas-microsoft-com:office:office" xmlns:oel="http://schemas.microsoft.com/office/2019/extlst" xmlns:r="http://schemas.openxmlformats.org/officeDocument/2006/relationships" xmlns:m="http://schemas.openxmlformats.org/officeDocument/2006/math" xmlns:v="urn:schemas-microsoft-com:vml" xmlns:wp14="http://schemas.microsoft.com/office/word/2010/wordprocessingDrawing" xmlns:wp="http://schemas.openxmlformats.org/drawingml/2006/wordprocessingDrawing" xmlns:w10="urn:schemas-microsoft-com:office:word" xmlns:w="http://schemas.openxmlformats.org/wordprocessingml/2006/main" xmlns:w14="http://schemas.microsoft.com/office/word/2010/wordml" xmlns:w15="http://schemas.microsoft.com/office/word/2012/wordml" xmlns:w16cex="http://schemas.microsoft.com/office/word/2018/wordml/cex" xmlns:w16cid="http://schemas.microsoft.com/office/word/2016/wordml/cid" xmlns:w16="http://schemas.microsoft.com/office/word/2018/wordml" xmlns:w16sdtdh="http://schemas.microsoft.com/office/word/2020/wordml/sdtdatahash" xmlns:w16se="http://schemas.microsoft.com/office/word/2015/wordml/symex" xmlns:wpg="http://schemas.microsoft.com/office/word/2010/wordprocessingGroup" xmlns:wpi="http://schemas.microsoft.com/office/word/2010/wordprocessingInk" xmlns:wne="http://schemas.microsoft.com/office/word/2006/wordml" xmlns:wps="http://schemas.microsoft.com/office/word/2010/wordprocessingShape" mc:Ignorable="w14 w15 w16se w16cid w16 w16cex w16sdtdh wp14">
   <w:abstractNum w:abstractNumId="0" w15:restartNumberingAfterBreak="0">
+    <w:nsid w:val="01030555"/>
+    <w:multiLevelType w:val="hybridMultilevel"/>
+    <w:tmpl w:val="60C614BE"/>
+    <w:lvl w:ilvl="0" w:tplc="E98C2546">
+      <w:numFmt w:val="bullet"/>
+      <w:lvlText w:val="-"/>
+      <w:lvlJc w:val="left"/>
+      <w:pPr>
+        <w:ind w:left="720" w:hanging="360"/>
+      </w:pPr>
+      <w:rPr>
+        <w:rFonts w:ascii="Arial" w:eastAsiaTheme="minorHAnsi" w:hAnsi="Arial" w:cs="Arial" w:hint="default"/>
+      </w:rPr>
+    </w:lvl>
+    <w:lvl w:ilvl="1" w:tplc="08090003" w:tentative="1">
+      <w:start w:val="1"/>
+      <w:numFmt w:val="bullet"/>
+      <w:lvlText w:val="o"/>
+      <w:lvlJc w:val="left"/>
+      <w:pPr>
+        <w:ind w:left="1440" w:hanging="360"/>
+      </w:pPr>
+      <w:rPr>
+        <w:rFonts w:ascii="Courier New" w:hAnsi="Courier New" w:cs="Courier New" w:hint="default"/>
+      </w:rPr>
+    </w:lvl>
+    <w:lvl w:ilvl="2" w:tplc="08090005" w:tentative="1">
+      <w:start w:val="1"/>
+      <w:numFmt w:val="bullet"/>
+      <w:lvlText w:val=""/>
+      <w:lvlJc w:val="left"/>
+      <w:pPr>
+        <w:ind w:left="2160" w:hanging="360"/>
+      </w:pPr>
+      <w:rPr>
+        <w:rFonts w:ascii="Wingdings" w:hAnsi="Wingdings" w:hint="default"/>
+      </w:rPr>
+    </w:lvl>
+    <w:lvl w:ilvl="3" w:tplc="08090001" w:tentative="1">
+      <w:start w:val="1"/>
+      <w:numFmt w:val="bullet"/>
+      <w:lvlText w:val=""/>
+      <w:lvlJc w:val="left"/>
+      <w:pPr>
+        <w:ind w:left="2880" w:hanging="360"/>
+      </w:pPr>
+      <w:rPr>
+        <w:rFonts w:ascii="Symbol" w:hAnsi="Symbol" w:hint="default"/>
+      </w:rPr>
+    </w:lvl>
+    <w:lvl w:ilvl="4" w:tplc="08090003" w:tentative="1">
+      <w:start w:val="1"/>
+      <w:numFmt w:val="bullet"/>
+      <w:lvlText w:val="o"/>
+      <w:lvlJc w:val="left"/>
+      <w:pPr>
+        <w:ind w:left="3600" w:hanging="360"/>
+      </w:pPr>
+      <w:rPr>
+        <w:rFonts w:ascii="Courier New" w:hAnsi="Courier New" w:cs="Courier New" w:hint="default"/>
+      </w:rPr>
+    </w:lvl>
+    <w:lvl w:ilvl="5" w:tplc="08090005" w:tentative="1">
+      <w:start w:val="1"/>
+      <w:numFmt w:val="bullet"/>
+      <w:lvlText w:val=""/>
+      <w:lvlJc w:val="left"/>
+      <w:pPr>
+        <w:ind w:left="4320" w:hanging="360"/>
+      </w:pPr>
+      <w:rPr>
+        <w:rFonts w:ascii="Wingdings" w:hAnsi="Wingdings" w:hint="default"/>
+      </w:rPr>
+    </w:lvl>
+    <w:lvl w:ilvl="6" w:tplc="08090001" w:tentative="1">
+      <w:start w:val="1"/>
+      <w:numFmt w:val="bullet"/>
+      <w:lvlText w:val=""/>
+      <w:lvlJc w:val="left"/>
+      <w:pPr>
+        <w:ind w:left="5040" w:hanging="360"/>
+      </w:pPr>
+      <w:rPr>
+        <w:rFonts w:ascii="Symbol" w:hAnsi="Symbol" w:hint="default"/>
+      </w:rPr>
+    </w:lvl>
+    <w:lvl w:ilvl="7" w:tplc="08090003" w:tentative="1">
+      <w:start w:val="1"/>
+      <w:numFmt w:val="bullet"/>
+      <w:lvlText w:val="o"/>
+      <w:lvlJc w:val="left"/>
+      <w:pPr>
+        <w:ind w:left="5760" w:hanging="360"/>
+      </w:pPr>
+      <w:rPr>
+        <w:rFonts w:ascii="Courier New" w:hAnsi="Courier New" w:cs="Courier New" w:hint="default"/>
+      </w:rPr>
+    </w:lvl>
+    <w:lvl w:ilvl="8" w:tplc="08090005" w:tentative="1">
+      <w:start w:val="1"/>
+      <w:numFmt w:val="bullet"/>
+      <w:lvlText w:val=""/>
+      <w:lvlJc w:val="left"/>
+      <w:pPr>
+        <w:ind w:left="6480" w:hanging="360"/>
+      </w:pPr>
+      <w:rPr>
+        <w:rFonts w:ascii="Wingdings" w:hAnsi="Wingdings" w:hint="default"/>
+      </w:rPr>
+    </w:lvl>
+  </w:abstractNum>
+  <w:abstractNum w:abstractNumId="1" w15:restartNumberingAfterBreak="0">
     <w:nsid w:val="1FDA1A02"/>
     <w:multiLevelType w:val="hybridMultilevel"/>
     <w:tmpl w:val="E9A6177A"/>
@@ -5706,7 +6415,7 @@
       </w:pPr>
     </w:lvl>
   </w:abstractNum>
-  <w:abstractNum w:abstractNumId="1" w15:restartNumberingAfterBreak="0">
+  <w:abstractNum w:abstractNumId="2" w15:restartNumberingAfterBreak="0">
     <w:nsid w:val="6312629C"/>
     <w:multiLevelType w:val="hybridMultilevel"/>
     <w:tmpl w:val="B606BC86"/>
@@ -5819,9 +6528,12 @@
     </w:lvl>
   </w:abstractNum>
   <w:num w:numId="1" w16cid:durableId="1665625161">
+    <w:abstractNumId w:val="2"/>
+  </w:num>
+  <w:num w:numId="2" w16cid:durableId="1823307683">
     <w:abstractNumId w:val="1"/>
   </w:num>
-  <w:num w:numId="2" w16cid:durableId="1823307683">
+  <w:num w:numId="3" w16cid:durableId="1558977897">
     <w:abstractNumId w:val="0"/>
   </w:num>
 </w:numbering>
@@ -6541,6 +7253,18 @@
       <w:contextualSpacing/>
     </w:pPr>
   </w:style>
+  <w:style w:type="character" w:styleId="FollowedHyperlink">
+    <w:name w:val="FollowedHyperlink"/>
+    <w:basedOn w:val="DefaultParagraphFont"/>
+    <w:uiPriority w:val="99"/>
+    <w:semiHidden/>
+    <w:unhideWhenUsed/>
+    <w:rsid w:val="00445410"/>
+    <w:rPr>
+      <w:color w:val="954F72" w:themeColor="followedHyperlink"/>
+      <w:u w:val="single"/>
+    </w:rPr>
+  </w:style>
 </w:styles>
 </file>
 

</xml_diff>